<commit_message>
Comente spaiceNoise y optimice playership update
</commit_message>
<xml_diff>
--- a/TPCarrerasNaves/DocumentoCarreras.docx
+++ b/TPCarrerasNaves/DocumentoCarreras.docx
@@ -328,6 +328,348 @@
             </a:graphic>
           </wp:inline>
         </w:drawing>
+      </w:r>
+    </w:p>
+    <w:p>
+      <w:pPr>
+        <w:rPr>
+          <w:lang w:val="es-ES"/>
+        </w:rPr>
+      </w:pPr>
+      <w:r>
+        <w:rPr>
+          <w:lang w:val="es-ES"/>
+        </w:rPr>
+        <w:t xml:space="preserve">Intente optimizar el spaice noise ya que estaba ocasionando muchisima molestia en el codigo y no pude. Para no seguir trabado ahí decidi comentar las lineas y correr el profiler denuevo para ver el siguiente problema. La unica linea que modifique fue en el FullDrawOn fue </w:t>
+      </w:r>
+      <w:r>
+        <w:rPr>
+          <w:lang w:val="es-ES"/>
+        </w:rPr>
+        <w:t>DrawBoundsOn(graphics);</w:t>
+      </w:r>
+      <w:r>
+        <w:rPr>
+          <w:lang w:val="es-ES"/>
+        </w:rPr>
+        <w:t xml:space="preserve"> pero no mejoro el codigo.</w:t>
+      </w:r>
+    </w:p>
+    <w:p>
+      <w:pPr>
+        <w:rPr>
+          <w:u w:val="single"/>
+          <w:lang w:val="es-ES"/>
+        </w:rPr>
+      </w:pPr>
+      <w:r>
+        <w:rPr>
+          <w:u w:val="single"/>
+          <w:lang w:val="es-ES"/>
+        </w:rPr>
+        <w:lastRenderedPageBreak/>
+        <w:drawing>
+          <wp:inline distT="0" distB="0" distL="0" distR="0" wp14:anchorId="77E48426" wp14:editId="0670BE76">
+            <wp:extent cx="5943600" cy="3244215"/>
+            <wp:effectExtent l="0" t="0" r="0" b="0"/>
+            <wp:docPr id="7" name="Imagen 7" descr="Captura de pantalla de computadora&#10;&#10;Descripción generada automáticamente"/>
+            <wp:cNvGraphicFramePr>
+              <a:graphicFrameLocks xmlns:a="http://schemas.openxmlformats.org/drawingml/2006/main" noChangeAspect="1"/>
+            </wp:cNvGraphicFramePr>
+            <a:graphic xmlns:a="http://schemas.openxmlformats.org/drawingml/2006/main">
+              <a:graphicData uri="http://schemas.openxmlformats.org/drawingml/2006/picture">
+                <pic:pic xmlns:pic="http://schemas.openxmlformats.org/drawingml/2006/picture">
+                  <pic:nvPicPr>
+                    <pic:cNvPr id="7" name="opti28jun.png"/>
+                    <pic:cNvPicPr/>
+                  </pic:nvPicPr>
+                  <pic:blipFill>
+                    <a:blip r:embed="rId9" cstate="print">
+                      <a:extLst>
+                        <a:ext uri="{28A0092B-C50C-407E-A947-70E740481C1C}">
+                          <a14:useLocalDpi xmlns:a14="http://schemas.microsoft.com/office/drawing/2010/main" val="0"/>
+                        </a:ext>
+                      </a:extLst>
+                    </a:blip>
+                    <a:stretch>
+                      <a:fillRect/>
+                    </a:stretch>
+                  </pic:blipFill>
+                  <pic:spPr>
+                    <a:xfrm>
+                      <a:off x="0" y="0"/>
+                      <a:ext cx="5943600" cy="3244215"/>
+                    </a:xfrm>
+                    <a:prstGeom prst="rect">
+                      <a:avLst/>
+                    </a:prstGeom>
+                  </pic:spPr>
+                </pic:pic>
+              </a:graphicData>
+            </a:graphic>
+          </wp:inline>
+        </w:drawing>
+      </w:r>
+      <w:r>
+        <w:rPr>
+          <w:u w:val="single"/>
+          <w:lang w:val="es-ES"/>
+        </w:rPr>
+        <w:drawing>
+          <wp:inline distT="0" distB="0" distL="0" distR="0" wp14:anchorId="046065DB" wp14:editId="29ED9945">
+            <wp:extent cx="5943600" cy="3244215"/>
+            <wp:effectExtent l="0" t="0" r="0" b="0"/>
+            <wp:docPr id="8" name="Imagen 8" descr="Captura de pantalla de computadora&#10;&#10;Descripción generada automáticamente"/>
+            <wp:cNvGraphicFramePr>
+              <a:graphicFrameLocks xmlns:a="http://schemas.openxmlformats.org/drawingml/2006/main" noChangeAspect="1"/>
+            </wp:cNvGraphicFramePr>
+            <a:graphic xmlns:a="http://schemas.openxmlformats.org/drawingml/2006/main">
+              <a:graphicData uri="http://schemas.openxmlformats.org/drawingml/2006/picture">
+                <pic:pic xmlns:pic="http://schemas.openxmlformats.org/drawingml/2006/picture">
+                  <pic:nvPicPr>
+                    <pic:cNvPr id="8" name="opti28jun2.png"/>
+                    <pic:cNvPicPr/>
+                  </pic:nvPicPr>
+                  <pic:blipFill>
+                    <a:blip r:embed="rId10" cstate="print">
+                      <a:extLst>
+                        <a:ext uri="{28A0092B-C50C-407E-A947-70E740481C1C}">
+                          <a14:useLocalDpi xmlns:a14="http://schemas.microsoft.com/office/drawing/2010/main" val="0"/>
+                        </a:ext>
+                      </a:extLst>
+                    </a:blip>
+                    <a:stretch>
+                      <a:fillRect/>
+                    </a:stretch>
+                  </pic:blipFill>
+                  <pic:spPr>
+                    <a:xfrm>
+                      <a:off x="0" y="0"/>
+                      <a:ext cx="5943600" cy="3244215"/>
+                    </a:xfrm>
+                    <a:prstGeom prst="rect">
+                      <a:avLst/>
+                    </a:prstGeom>
+                  </pic:spPr>
+                </pic:pic>
+              </a:graphicData>
+            </a:graphic>
+          </wp:inline>
+        </w:drawing>
+      </w:r>
+    </w:p>
+    <w:p>
+      <w:pPr>
+        <w:rPr>
+          <w:u w:val="single"/>
+          <w:lang w:val="es-ES"/>
+        </w:rPr>
+      </w:pPr>
+      <w:r>
+        <w:rPr>
+          <w:u w:val="single"/>
+          <w:lang w:val="es-ES"/>
+        </w:rPr>
+        <w:lastRenderedPageBreak/>
+        <w:drawing>
+          <wp:inline distT="0" distB="0" distL="0" distR="0" wp14:anchorId="5C59A66E" wp14:editId="7E14F2F8">
+            <wp:extent cx="5943600" cy="3244215"/>
+            <wp:effectExtent l="0" t="0" r="0" b="0"/>
+            <wp:docPr id="9" name="Imagen 9" descr="Captura de pantalla de computadora&#10;&#10;Descripción generada automáticamente"/>
+            <wp:cNvGraphicFramePr>
+              <a:graphicFrameLocks xmlns:a="http://schemas.openxmlformats.org/drawingml/2006/main" noChangeAspect="1"/>
+            </wp:cNvGraphicFramePr>
+            <a:graphic xmlns:a="http://schemas.openxmlformats.org/drawingml/2006/main">
+              <a:graphicData uri="http://schemas.openxmlformats.org/drawingml/2006/picture">
+                <pic:pic xmlns:pic="http://schemas.openxmlformats.org/drawingml/2006/picture">
+                  <pic:nvPicPr>
+                    <pic:cNvPr id="9" name="PLAYERSHIPUPDATE.png"/>
+                    <pic:cNvPicPr/>
+                  </pic:nvPicPr>
+                  <pic:blipFill>
+                    <a:blip r:embed="rId11" cstate="print">
+                      <a:extLst>
+                        <a:ext uri="{28A0092B-C50C-407E-A947-70E740481C1C}">
+                          <a14:useLocalDpi xmlns:a14="http://schemas.microsoft.com/office/drawing/2010/main" val="0"/>
+                        </a:ext>
+                      </a:extLst>
+                    </a:blip>
+                    <a:stretch>
+                      <a:fillRect/>
+                    </a:stretch>
+                  </pic:blipFill>
+                  <pic:spPr>
+                    <a:xfrm>
+                      <a:off x="0" y="0"/>
+                      <a:ext cx="5943600" cy="3244215"/>
+                    </a:xfrm>
+                    <a:prstGeom prst="rect">
+                      <a:avLst/>
+                    </a:prstGeom>
+                  </pic:spPr>
+                </pic:pic>
+              </a:graphicData>
+            </a:graphic>
+          </wp:inline>
+        </w:drawing>
+      </w:r>
+    </w:p>
+    <w:p>
+      <w:pPr>
+        <w:rPr>
+          <w:lang w:val="es-ES"/>
+        </w:rPr>
+      </w:pPr>
+      <w:r>
+        <w:rPr>
+          <w:lang w:val="es-ES"/>
+        </w:rPr>
+        <w:t xml:space="preserve">Como se puede observar en las siguientes imágenes, algo que esta ocasionando mucha molestia en el codigo es el Update de la playership, especificamente en los metodos CheckForPowerUps y CheckForCollision. </w:t>
+      </w:r>
+    </w:p>
+    <w:p>
+      <w:pPr>
+        <w:rPr>
+          <w:lang w:val="es-ES"/>
+        </w:rPr>
+      </w:pPr>
+      <w:r>
+        <w:rPr>
+          <w:lang w:val="es-ES"/>
+        </w:rPr>
+        <w:t>Lo que esta sucediendo es que el metodo busca en todos los objetos con los que colisiona, esto incluye por ejemplo las estrellas que son muchisimas instacias. Por ende desperdicia muchisimo tiempo y recursos de la maquina, tendria que buscar una manera en la que no haga esto.</w:t>
+      </w:r>
+    </w:p>
+    <w:p>
+      <w:pPr>
+        <w:rPr>
+          <w:lang w:val="es-ES"/>
+        </w:rPr>
+      </w:pPr>
+      <w:r>
+        <w:rPr>
+          <w:lang w:val="es-ES"/>
+        </w:rPr>
+        <w:t xml:space="preserve">Lo que hice fue simplemente cambiar el orden del linq para que primero identifique si el objeto es una nave enemiga y que despues se fije si colisiona. Esto mejoro muchisimo la fluidez del programa, despues hice exactamente lo mismo con checkforpowerups y tambien mejoro </w:t>
+      </w:r>
+      <w:r>
+        <w:rPr>
+          <w:lang w:val="es-ES"/>
+        </w:rPr>
+        <w:t>mucho. A continuacion dejo las mediciones.</w:t>
+      </w:r>
+    </w:p>
+    <w:p>
+      <w:pPr>
+        <w:rPr>
+          <w:lang w:val="es-ES"/>
+        </w:rPr>
+      </w:pPr>
+      <w:r>
+        <w:rPr>
+          <w:lang w:val="es-ES"/>
+        </w:rPr>
+        <w:lastRenderedPageBreak/>
+        <w:drawing>
+          <wp:inline distT="0" distB="0" distL="0" distR="0" wp14:anchorId="4589DC21" wp14:editId="3830010C">
+            <wp:extent cx="5943600" cy="3244215"/>
+            <wp:effectExtent l="0" t="0" r="0" b="0"/>
+            <wp:docPr id="10" name="Imagen 10" descr="Captura de pantalla de computadora&#10;&#10;Descripción generada automáticamente"/>
+            <wp:cNvGraphicFramePr>
+              <a:graphicFrameLocks xmlns:a="http://schemas.openxmlformats.org/drawingml/2006/main" noChangeAspect="1"/>
+            </wp:cNvGraphicFramePr>
+            <a:graphic xmlns:a="http://schemas.openxmlformats.org/drawingml/2006/main">
+              <a:graphicData uri="http://schemas.openxmlformats.org/drawingml/2006/picture">
+                <pic:pic xmlns:pic="http://schemas.openxmlformats.org/drawingml/2006/picture">
+                  <pic:nvPicPr>
+                    <pic:cNvPr id="10" name="fullupdatePostOpti.png"/>
+                    <pic:cNvPicPr/>
+                  </pic:nvPicPr>
+                  <pic:blipFill>
+                    <a:blip r:embed="rId12" cstate="print">
+                      <a:extLst>
+                        <a:ext uri="{28A0092B-C50C-407E-A947-70E740481C1C}">
+                          <a14:useLocalDpi xmlns:a14="http://schemas.microsoft.com/office/drawing/2010/main" val="0"/>
+                        </a:ext>
+                      </a:extLst>
+                    </a:blip>
+                    <a:stretch>
+                      <a:fillRect/>
+                    </a:stretch>
+                  </pic:blipFill>
+                  <pic:spPr>
+                    <a:xfrm>
+                      <a:off x="0" y="0"/>
+                      <a:ext cx="5943600" cy="3244215"/>
+                    </a:xfrm>
+                    <a:prstGeom prst="rect">
+                      <a:avLst/>
+                    </a:prstGeom>
+                  </pic:spPr>
+                </pic:pic>
+              </a:graphicData>
+            </a:graphic>
+          </wp:inline>
+        </w:drawing>
+      </w:r>
+      <w:r>
+        <w:rPr>
+          <w:lang w:val="es-ES"/>
+        </w:rPr>
+        <w:drawing>
+          <wp:inline distT="0" distB="0" distL="0" distR="0" wp14:anchorId="0C1A0CB9" wp14:editId="6F7A9C9C">
+            <wp:extent cx="5943600" cy="3244215"/>
+            <wp:effectExtent l="0" t="0" r="0" b="0"/>
+            <wp:docPr id="11" name="Imagen 11" descr="Captura de pantalla de computadora&#10;&#10;Descripción generada automáticamente"/>
+            <wp:cNvGraphicFramePr>
+              <a:graphicFrameLocks xmlns:a="http://schemas.openxmlformats.org/drawingml/2006/main" noChangeAspect="1"/>
+            </wp:cNvGraphicFramePr>
+            <a:graphic xmlns:a="http://schemas.openxmlformats.org/drawingml/2006/main">
+              <a:graphicData uri="http://schemas.openxmlformats.org/drawingml/2006/picture">
+                <pic:pic xmlns:pic="http://schemas.openxmlformats.org/drawingml/2006/picture">
+                  <pic:nvPicPr>
+                    <pic:cNvPr id="11" name="FULLUPTADTEATRODENPOSTOPTI.png"/>
+                    <pic:cNvPicPr/>
+                  </pic:nvPicPr>
+                  <pic:blipFill>
+                    <a:blip r:embed="rId13" cstate="print">
+                      <a:extLst>
+                        <a:ext uri="{28A0092B-C50C-407E-A947-70E740481C1C}">
+                          <a14:useLocalDpi xmlns:a14="http://schemas.microsoft.com/office/drawing/2010/main" val="0"/>
+                        </a:ext>
+                      </a:extLst>
+                    </a:blip>
+                    <a:stretch>
+                      <a:fillRect/>
+                    </a:stretch>
+                  </pic:blipFill>
+                  <pic:spPr>
+                    <a:xfrm>
+                      <a:off x="0" y="0"/>
+                      <a:ext cx="5943600" cy="3244215"/>
+                    </a:xfrm>
+                    <a:prstGeom prst="rect">
+                      <a:avLst/>
+                    </a:prstGeom>
+                  </pic:spPr>
+                </pic:pic>
+              </a:graphicData>
+            </a:graphic>
+          </wp:inline>
+        </w:drawing>
+      </w:r>
+    </w:p>
+    <w:p>
+      <w:pPr>
+        <w:rPr>
+          <w:lang w:val="es-ES"/>
+        </w:rPr>
+      </w:pPr>
+      <w:r>
+        <w:rPr>
+          <w:lang w:val="es-ES"/>
+        </w:rPr>
+        <w:t>Como se puede observar el Game.PlayerShip Update ya practicamente no causa problemas.</w:t>
       </w:r>
     </w:p>
     <w:sectPr>

</xml_diff>

<commit_message>
Cambio mayor a star y cambio pequeño a drawon
</commit_message>
<xml_diff>
--- a/TPCarrerasNaves/DocumentoCarreras.docx
+++ b/TPCarrerasNaves/DocumentoCarreras.docx
@@ -671,6 +671,583 @@
         </w:rPr>
         <w:t>Como se puede observar el Game.PlayerShip Update ya practicamente no causa problemas.</w:t>
       </w:r>
+    </w:p>
+    <w:p>
+      <w:pPr>
+        <w:rPr>
+          <w:lang w:val="es-ES"/>
+        </w:rPr>
+      </w:pPr>
+      <w:r>
+        <w:rPr>
+          <w:lang w:val="es-ES"/>
+        </w:rPr>
+        <w:t>A continuacion pondre las siguientes mediciones:</w:t>
+      </w:r>
+    </w:p>
+    <w:p>
+      <w:pPr>
+        <w:rPr>
+          <w:lang w:val="es-ES"/>
+        </w:rPr>
+      </w:pPr>
+      <w:r>
+        <w:rPr>
+          <w:lang w:val="es-ES"/>
+        </w:rPr>
+        <w:lastRenderedPageBreak/>
+        <w:drawing>
+          <wp:inline distT="0" distB="0" distL="0" distR="0" wp14:anchorId="1F47883A" wp14:editId="1C501EB5">
+            <wp:extent cx="5943600" cy="3219450"/>
+            <wp:effectExtent l="0" t="0" r="0" b="0"/>
+            <wp:docPr id="6" name="Imagen 6"/>
+            <wp:cNvGraphicFramePr>
+              <a:graphicFrameLocks xmlns:a="http://schemas.openxmlformats.org/drawingml/2006/main" noChangeAspect="1"/>
+            </wp:cNvGraphicFramePr>
+            <a:graphic xmlns:a="http://schemas.openxmlformats.org/drawingml/2006/main">
+              <a:graphicData uri="http://schemas.openxmlformats.org/drawingml/2006/picture">
+                <pic:pic xmlns:pic="http://schemas.openxmlformats.org/drawingml/2006/picture">
+                  <pic:nvPicPr>
+                    <pic:cNvPr id="6" name="img1.png"/>
+                    <pic:cNvPicPr/>
+                  </pic:nvPicPr>
+                  <pic:blipFill>
+                    <a:blip r:embed="rId14" cstate="print">
+                      <a:extLst>
+                        <a:ext uri="{28A0092B-C50C-407E-A947-70E740481C1C}">
+                          <a14:useLocalDpi xmlns:a14="http://schemas.microsoft.com/office/drawing/2010/main" val="0"/>
+                        </a:ext>
+                      </a:extLst>
+                    </a:blip>
+                    <a:stretch>
+                      <a:fillRect/>
+                    </a:stretch>
+                  </pic:blipFill>
+                  <pic:spPr>
+                    <a:xfrm>
+                      <a:off x="0" y="0"/>
+                      <a:ext cx="5943600" cy="3219450"/>
+                    </a:xfrm>
+                    <a:prstGeom prst="rect">
+                      <a:avLst/>
+                    </a:prstGeom>
+                  </pic:spPr>
+                </pic:pic>
+              </a:graphicData>
+            </a:graphic>
+          </wp:inline>
+        </w:drawing>
+      </w:r>
+    </w:p>
+    <w:p>
+      <w:pPr>
+        <w:rPr>
+          <w:lang w:val="es-ES"/>
+        </w:rPr>
+      </w:pPr>
+      <w:r>
+        <w:rPr>
+          <w:lang w:val="es-ES"/>
+        </w:rPr>
+        <w:t>Como se puede observar las instancias no paran de crecer de manera drastica a medida que avanza el tiempo. Esto hace que a medida que pase el tiempo en el juego este vaya cada vez mas lento debido a la cantidad de instancias que hay.</w:t>
+      </w:r>
+    </w:p>
+    <w:p>
+      <w:pPr>
+        <w:rPr>
+          <w:lang w:val="es-ES"/>
+        </w:rPr>
+      </w:pPr>
+      <w:r>
+        <w:rPr>
+          <w:lang w:val="es-ES"/>
+        </w:rPr>
+        <w:drawing>
+          <wp:inline distT="0" distB="0" distL="0" distR="0" wp14:anchorId="2E57A25E" wp14:editId="4C758B4C">
+            <wp:extent cx="5943600" cy="3244215"/>
+            <wp:effectExtent l="0" t="0" r="0" b="0"/>
+            <wp:docPr id="12" name="Imagen 12" descr="Captura de pantalla de computadora&#10;&#10;Descripción generada automáticamente"/>
+            <wp:cNvGraphicFramePr>
+              <a:graphicFrameLocks xmlns:a="http://schemas.openxmlformats.org/drawingml/2006/main" noChangeAspect="1"/>
+            </wp:cNvGraphicFramePr>
+            <a:graphic xmlns:a="http://schemas.openxmlformats.org/drawingml/2006/main">
+              <a:graphicData uri="http://schemas.openxmlformats.org/drawingml/2006/picture">
+                <pic:pic xmlns:pic="http://schemas.openxmlformats.org/drawingml/2006/picture">
+                  <pic:nvPicPr>
+                    <pic:cNvPr id="12" name="img2.png"/>
+                    <pic:cNvPicPr/>
+                  </pic:nvPicPr>
+                  <pic:blipFill>
+                    <a:blip r:embed="rId15" cstate="print">
+                      <a:extLst>
+                        <a:ext uri="{28A0092B-C50C-407E-A947-70E740481C1C}">
+                          <a14:useLocalDpi xmlns:a14="http://schemas.microsoft.com/office/drawing/2010/main" val="0"/>
+                        </a:ext>
+                      </a:extLst>
+                    </a:blip>
+                    <a:stretch>
+                      <a:fillRect/>
+                    </a:stretch>
+                  </pic:blipFill>
+                  <pic:spPr>
+                    <a:xfrm>
+                      <a:off x="0" y="0"/>
+                      <a:ext cx="5943600" cy="3244215"/>
+                    </a:xfrm>
+                    <a:prstGeom prst="rect">
+                      <a:avLst/>
+                    </a:prstGeom>
+                  </pic:spPr>
+                </pic:pic>
+              </a:graphicData>
+            </a:graphic>
+          </wp:inline>
+        </w:drawing>
+      </w:r>
+    </w:p>
+    <w:p>
+      <w:pPr>
+        <w:rPr>
+          <w:lang w:val="es-ES"/>
+        </w:rPr>
+      </w:pPr>
+      <w:r>
+        <w:rPr>
+          <w:lang w:val="es-ES"/>
+        </w:rPr>
+        <w:t>También</w:t>
+      </w:r>
+      <w:r>
+        <w:rPr>
+          <w:lang w:val="es-ES"/>
+        </w:rPr>
+        <w:t xml:space="preserve"> aquí se puede observar como el FullDrawOn consume muchos recursos del programa, calculo que en parte tiene sentido ya que es el dibujado de las imágenes pero aun </w:t>
+      </w:r>
+      <w:r>
+        <w:rPr>
+          <w:lang w:val="es-ES"/>
+        </w:rPr>
+        <w:t>así</w:t>
+      </w:r>
+      <w:r>
+        <w:rPr>
+          <w:lang w:val="es-ES"/>
+        </w:rPr>
+        <w:t xml:space="preserve"> intentare optimizarlo para que no consuma tanto.</w:t>
+      </w:r>
+    </w:p>
+    <w:p>
+      <w:pPr>
+        <w:rPr>
+          <w:lang w:val="es-ES"/>
+        </w:rPr>
+      </w:pPr>
+    </w:p>
+    <w:p>
+      <w:pPr>
+        <w:rPr>
+          <w:lang w:val="es-ES"/>
+        </w:rPr>
+      </w:pPr>
+      <w:r>
+        <w:rPr>
+          <w:lang w:val="es-ES"/>
+        </w:rPr>
+        <w:lastRenderedPageBreak/>
+        <w:t xml:space="preserve">Analizando mas el </w:t>
+      </w:r>
+      <w:r>
+        <w:rPr>
+          <w:lang w:val="es-ES"/>
+        </w:rPr>
+        <w:t>código</w:t>
+      </w:r>
+      <w:r>
+        <w:rPr>
+          <w:lang w:val="es-ES"/>
+        </w:rPr>
+        <w:t xml:space="preserve"> me di cuenta que los elementos dentro de la lista de los gameobjects es en su gran </w:t>
+      </w:r>
+      <w:r>
+        <w:rPr>
+          <w:lang w:val="es-ES"/>
+        </w:rPr>
+        <w:t>mayoría</w:t>
+      </w:r>
+      <w:r>
+        <w:rPr>
+          <w:lang w:val="es-ES"/>
+        </w:rPr>
+        <w:t xml:space="preserve"> estrellas, esto se debe a que estas se instancian pero nunca se eliminan. No creo que esto afecte en el draw on de todas maneras ya que solo se dibujan los elementos visibles, de todas maneras es un problema que se debe solucionar. En cuanto al drawOn no </w:t>
+      </w:r>
+      <w:r>
+        <w:rPr>
+          <w:lang w:val="es-ES"/>
+        </w:rPr>
+        <w:t>encontré</w:t>
+      </w:r>
+      <w:r>
+        <w:rPr>
+          <w:lang w:val="es-ES"/>
+        </w:rPr>
+        <w:t xml:space="preserve"> una gran manera de solucionarlo excepto por eliminar el primer DrawOn graphics que no hace nada, hasta donde puedo entender </w:t>
+      </w:r>
+      <w:r>
+        <w:rPr>
+          <w:lang w:val="es-ES"/>
+        </w:rPr>
+        <w:t>estaría</w:t>
+      </w:r>
+      <w:r>
+        <w:rPr>
+          <w:lang w:val="es-ES"/>
+        </w:rPr>
+        <w:t xml:space="preserve"> dibujando 2 veces cada imagen.</w:t>
+      </w:r>
+    </w:p>
+    <w:p>
+      <w:pPr>
+        <w:rPr>
+          <w:lang w:val="es-ES"/>
+        </w:rPr>
+      </w:pPr>
+    </w:p>
+    <w:p>
+      <w:pPr>
+        <w:rPr>
+          <w:lang w:val="es-ES"/>
+        </w:rPr>
+      </w:pPr>
+      <w:r>
+        <w:rPr>
+          <w:lang w:val="es-ES"/>
+        </w:rPr>
+        <w:t>Cambio 1: FullDrawOn</w:t>
+      </w:r>
+    </w:p>
+    <w:p>
+      <w:pPr>
+        <w:rPr>
+          <w:lang w:val="es-ES"/>
+        </w:rPr>
+      </w:pPr>
+      <w:r>
+        <w:rPr>
+          <w:lang w:val="es-ES"/>
+        </w:rPr>
+        <w:t>Elimine el primer</w:t>
+      </w:r>
+      <w:r>
+        <w:rPr>
+          <w:lang w:val="es-ES"/>
+        </w:rPr>
+        <w:t xml:space="preserve"> DrawOn(graphics), pense que esto mejoraria la velocidad del juego pero no lo hizo, despues  de mas investigacion me di cuenta de que ese drawon simplemente dibuja un fondo negro en el juego. Lo elimine de todas maneras ya que no es necesario porque ni se ve.</w:t>
+      </w:r>
+    </w:p>
+    <w:p>
+      <w:pPr>
+        <w:rPr>
+          <w:lang w:val="es-ES"/>
+        </w:rPr>
+      </w:pPr>
+      <w:r>
+        <w:rPr>
+          <w:lang w:val="es-ES"/>
+        </w:rPr>
+        <w:t>Cambio 2: Estrellas</w:t>
+      </w:r>
+    </w:p>
+    <w:p>
+      <w:pPr>
+        <w:rPr>
+          <w:lang w:val="es-ES"/>
+        </w:rPr>
+      </w:pPr>
+      <w:r>
+        <w:rPr>
+          <w:lang w:val="es-ES"/>
+        </w:rPr>
+        <w:t>La solucion que encontre fue eliminar las estrellas cuando se salen del mapa, esto seria cuando llegan su posicion x = 0. Por ende agregue el siguiente codigo:</w:t>
+      </w:r>
+    </w:p>
+    <w:p>
+      <w:pPr>
+        <w:autoSpaceDE w:val="0"/>
+        <w:autoSpaceDN w:val="0"/>
+        <w:adjustRightInd w:val="0"/>
+        <w:spacing w:after="0" w:line="240" w:lineRule="auto"/>
+        <w:rPr>
+          <w:rFonts w:ascii="Consolas" w:hAnsi="Consolas" w:cs="Consolas"/>
+          <w:noProof w:val="0"/>
+          <w:color w:val="000000"/>
+          <w:sz w:val="19"/>
+          <w:szCs w:val="19"/>
+          <w:lang w:val="en-US"/>
+        </w:rPr>
+      </w:pPr>
+      <w:r>
+        <w:rPr>
+          <w:rFonts w:ascii="Consolas" w:hAnsi="Consolas" w:cs="Consolas"/>
+          <w:noProof w:val="0"/>
+          <w:color w:val="0000FF"/>
+          <w:sz w:val="19"/>
+          <w:szCs w:val="19"/>
+          <w:lang w:val="en-US"/>
+        </w:rPr>
+        <w:t>if</w:t>
+      </w:r>
+      <w:r>
+        <w:rPr>
+          <w:rFonts w:ascii="Consolas" w:hAnsi="Consolas" w:cs="Consolas"/>
+          <w:noProof w:val="0"/>
+          <w:color w:val="000000"/>
+          <w:sz w:val="19"/>
+          <w:szCs w:val="19"/>
+          <w:lang w:val="en-US"/>
+        </w:rPr>
+        <w:t>(</w:t>
+      </w:r>
+      <w:proofErr w:type="spellStart"/>
+      <w:proofErr w:type="gramStart"/>
+      <w:r>
+        <w:rPr>
+          <w:rFonts w:ascii="Consolas" w:hAnsi="Consolas" w:cs="Consolas"/>
+          <w:noProof w:val="0"/>
+          <w:color w:val="0000FF"/>
+          <w:sz w:val="19"/>
+          <w:szCs w:val="19"/>
+          <w:lang w:val="en-US"/>
+        </w:rPr>
+        <w:t>this</w:t>
+      </w:r>
+      <w:r>
+        <w:rPr>
+          <w:rFonts w:ascii="Consolas" w:hAnsi="Consolas" w:cs="Consolas"/>
+          <w:noProof w:val="0"/>
+          <w:color w:val="000000"/>
+          <w:sz w:val="19"/>
+          <w:szCs w:val="19"/>
+          <w:lang w:val="en-US"/>
+        </w:rPr>
+        <w:t>.Position.X</w:t>
+      </w:r>
+      <w:proofErr w:type="spellEnd"/>
+      <w:proofErr w:type="gramEnd"/>
+      <w:r>
+        <w:rPr>
+          <w:rFonts w:ascii="Consolas" w:hAnsi="Consolas" w:cs="Consolas"/>
+          <w:noProof w:val="0"/>
+          <w:color w:val="000000"/>
+          <w:sz w:val="19"/>
+          <w:szCs w:val="19"/>
+          <w:lang w:val="en-US"/>
+        </w:rPr>
+        <w:t>&lt;=0)</w:t>
+      </w:r>
+    </w:p>
+    <w:p>
+      <w:pPr>
+        <w:autoSpaceDE w:val="0"/>
+        <w:autoSpaceDN w:val="0"/>
+        <w:adjustRightInd w:val="0"/>
+        <w:spacing w:after="0" w:line="240" w:lineRule="auto"/>
+        <w:rPr>
+          <w:rFonts w:ascii="Consolas" w:hAnsi="Consolas" w:cs="Consolas"/>
+          <w:noProof w:val="0"/>
+          <w:color w:val="000000"/>
+          <w:sz w:val="19"/>
+          <w:szCs w:val="19"/>
+          <w:lang w:val="en-US"/>
+        </w:rPr>
+      </w:pPr>
+      <w:r>
+        <w:rPr>
+          <w:rFonts w:ascii="Consolas" w:hAnsi="Consolas" w:cs="Consolas"/>
+          <w:noProof w:val="0"/>
+          <w:color w:val="000000"/>
+          <w:sz w:val="19"/>
+          <w:szCs w:val="19"/>
+          <w:lang w:val="en-US"/>
+        </w:rPr>
+        <w:t xml:space="preserve">            {</w:t>
+      </w:r>
+    </w:p>
+    <w:p>
+      <w:pPr>
+        <w:autoSpaceDE w:val="0"/>
+        <w:autoSpaceDN w:val="0"/>
+        <w:adjustRightInd w:val="0"/>
+        <w:spacing w:after="0" w:line="240" w:lineRule="auto"/>
+        <w:rPr>
+          <w:rFonts w:ascii="Consolas" w:hAnsi="Consolas" w:cs="Consolas"/>
+          <w:noProof w:val="0"/>
+          <w:color w:val="000000"/>
+          <w:sz w:val="19"/>
+          <w:szCs w:val="19"/>
+          <w:lang w:val="en-US"/>
+        </w:rPr>
+      </w:pPr>
+      <w:r>
+        <w:rPr>
+          <w:rFonts w:ascii="Consolas" w:hAnsi="Consolas" w:cs="Consolas"/>
+          <w:noProof w:val="0"/>
+          <w:color w:val="000000"/>
+          <w:sz w:val="19"/>
+          <w:szCs w:val="19"/>
+          <w:lang w:val="en-US"/>
+        </w:rPr>
+        <w:t xml:space="preserve">                </w:t>
+      </w:r>
+      <w:proofErr w:type="spellStart"/>
+      <w:proofErr w:type="gramStart"/>
+      <w:r>
+        <w:rPr>
+          <w:rFonts w:ascii="Consolas" w:hAnsi="Consolas" w:cs="Consolas"/>
+          <w:noProof w:val="0"/>
+          <w:color w:val="0000FF"/>
+          <w:sz w:val="19"/>
+          <w:szCs w:val="19"/>
+          <w:lang w:val="en-US"/>
+        </w:rPr>
+        <w:t>this</w:t>
+      </w:r>
+      <w:r>
+        <w:rPr>
+          <w:rFonts w:ascii="Consolas" w:hAnsi="Consolas" w:cs="Consolas"/>
+          <w:noProof w:val="0"/>
+          <w:color w:val="000000"/>
+          <w:sz w:val="19"/>
+          <w:szCs w:val="19"/>
+          <w:lang w:val="en-US"/>
+        </w:rPr>
+        <w:t>.Delete</w:t>
+      </w:r>
+      <w:proofErr w:type="spellEnd"/>
+      <w:proofErr w:type="gramEnd"/>
+      <w:r>
+        <w:rPr>
+          <w:rFonts w:ascii="Consolas" w:hAnsi="Consolas" w:cs="Consolas"/>
+          <w:noProof w:val="0"/>
+          <w:color w:val="000000"/>
+          <w:sz w:val="19"/>
+          <w:szCs w:val="19"/>
+          <w:lang w:val="en-US"/>
+        </w:rPr>
+        <w:t>();</w:t>
+      </w:r>
+    </w:p>
+    <w:p>
+      <w:pPr>
+        <w:rPr>
+          <w:rFonts w:ascii="Consolas" w:hAnsi="Consolas" w:cs="Consolas"/>
+          <w:noProof w:val="0"/>
+          <w:color w:val="000000"/>
+          <w:sz w:val="19"/>
+          <w:szCs w:val="19"/>
+        </w:rPr>
+      </w:pPr>
+      <w:r>
+        <w:rPr>
+          <w:rFonts w:ascii="Consolas" w:hAnsi="Consolas" w:cs="Consolas"/>
+          <w:noProof w:val="0"/>
+          <w:color w:val="000000"/>
+          <w:sz w:val="19"/>
+          <w:szCs w:val="19"/>
+          <w:lang w:val="en-US"/>
+        </w:rPr>
+        <w:t xml:space="preserve">            </w:t>
+      </w:r>
+      <w:r>
+        <w:rPr>
+          <w:rFonts w:ascii="Consolas" w:hAnsi="Consolas" w:cs="Consolas"/>
+          <w:noProof w:val="0"/>
+          <w:color w:val="000000"/>
+          <w:sz w:val="19"/>
+          <w:szCs w:val="19"/>
+        </w:rPr>
+        <w:t>}</w:t>
+      </w:r>
+    </w:p>
+    <w:p>
+      <w:pPr>
+        <w:rPr>
+          <w:rFonts w:ascii="Consolas" w:hAnsi="Consolas" w:cs="Consolas"/>
+          <w:noProof w:val="0"/>
+          <w:color w:val="000000"/>
+          <w:sz w:val="19"/>
+          <w:szCs w:val="19"/>
+        </w:rPr>
+      </w:pPr>
+      <w:r>
+        <w:rPr>
+          <w:rFonts w:ascii="Consolas" w:hAnsi="Consolas" w:cs="Consolas"/>
+          <w:noProof w:val="0"/>
+          <w:color w:val="000000"/>
+          <w:sz w:val="19"/>
+          <w:szCs w:val="19"/>
+        </w:rPr>
+        <w:t>Esto fue un éxito ya que antes las instancias subían drásticamente con el tiempo y ahora se mantienen en aproximadamente 2000 todo el tiempo.</w:t>
+      </w:r>
+    </w:p>
+    <w:p>
+      <w:pPr>
+        <w:rPr>
+          <w:lang w:val="es-ES"/>
+        </w:rPr>
+      </w:pPr>
+      <w:r>
+        <w:rPr>
+          <w:lang w:val="es-ES"/>
+        </w:rPr>
+        <w:drawing>
+          <wp:inline distT="0" distB="0" distL="0" distR="0" wp14:anchorId="6FD340BB" wp14:editId="09AD4E68">
+            <wp:extent cx="3784453" cy="1858668"/>
+            <wp:effectExtent l="0" t="0" r="6985" b="8255"/>
+            <wp:docPr id="14" name="Imagen 14" descr="Imagen que contiene texto&#10;&#10;Descripción generada automáticamente"/>
+            <wp:cNvGraphicFramePr>
+              <a:graphicFrameLocks xmlns:a="http://schemas.openxmlformats.org/drawingml/2006/main" noChangeAspect="1"/>
+            </wp:cNvGraphicFramePr>
+            <a:graphic xmlns:a="http://schemas.openxmlformats.org/drawingml/2006/main">
+              <a:graphicData uri="http://schemas.openxmlformats.org/drawingml/2006/picture">
+                <pic:pic xmlns:pic="http://schemas.openxmlformats.org/drawingml/2006/picture">
+                  <pic:nvPicPr>
+                    <pic:cNvPr id="14" name="img3.png"/>
+                    <pic:cNvPicPr/>
+                  </pic:nvPicPr>
+                  <pic:blipFill>
+                    <a:blip r:embed="rId16">
+                      <a:extLst>
+                        <a:ext uri="{28A0092B-C50C-407E-A947-70E740481C1C}">
+                          <a14:useLocalDpi xmlns:a14="http://schemas.microsoft.com/office/drawing/2010/main" val="0"/>
+                        </a:ext>
+                      </a:extLst>
+                    </a:blip>
+                    <a:stretch>
+                      <a:fillRect/>
+                    </a:stretch>
+                  </pic:blipFill>
+                  <pic:spPr>
+                    <a:xfrm>
+                      <a:off x="0" y="0"/>
+                      <a:ext cx="3798017" cy="1865330"/>
+                    </a:xfrm>
+                    <a:prstGeom prst="rect">
+                      <a:avLst/>
+                    </a:prstGeom>
+                  </pic:spPr>
+                </pic:pic>
+              </a:graphicData>
+            </a:graphic>
+          </wp:inline>
+        </w:drawing>
+      </w:r>
+    </w:p>
+    <w:p>
+      <w:pPr>
+        <w:rPr>
+          <w:lang w:val="es-ES"/>
+        </w:rPr>
+      </w:pPr>
     </w:p>
     <w:sectPr>
       <w:pgSz w:w="12240" w:h="15840"/>

</xml_diff>

<commit_message>
Cambios a explosion, enemy spawner y projectile
</commit_message>
<xml_diff>
--- a/TPCarrerasNaves/DocumentoCarreras.docx
+++ b/TPCarrerasNaves/DocumentoCarreras.docx
@@ -1007,8 +1007,6 @@
         </w:rPr>
         <w:t>(</w:t>
       </w:r>
-      <w:proofErr w:type="spellStart"/>
-      <w:proofErr w:type="gramStart"/>
       <w:r>
         <w:rPr>
           <w:rFonts w:ascii="Consolas" w:hAnsi="Consolas" w:cs="Consolas"/>
@@ -1029,11 +1027,15 @@
           <w:szCs w:val="19"/>
           <w:lang w:val="en-US"/>
         </w:rPr>
-        <w:t>.Position.X</w:t>
-      </w:r>
-      <w:proofErr w:type="spellEnd"/>
-      <w:proofErr w:type="gramEnd"/>
-      <w:r>
+        <w:t>.Position.X&lt;=0)</w:t>
+      </w:r>
+    </w:p>
+    <w:p>
+      <w:pPr>
+        <w:autoSpaceDE w:val="0"/>
+        <w:autoSpaceDN w:val="0"/>
+        <w:adjustRightInd w:val="0"/>
+        <w:spacing w:after="0" w:line="240" w:lineRule="auto"/>
         <w:rPr>
           <w:rFonts w:ascii="Consolas" w:hAnsi="Consolas" w:cs="Consolas"/>
           <w:noProof w:val="0"/>
@@ -1042,15 +1044,8 @@
           <w:szCs w:val="19"/>
           <w:lang w:val="en-US"/>
         </w:rPr>
-        <w:t>&lt;=0)</w:t>
-      </w:r>
-    </w:p>
-    <w:p>
-      <w:pPr>
-        <w:autoSpaceDE w:val="0"/>
-        <w:autoSpaceDN w:val="0"/>
-        <w:adjustRightInd w:val="0"/>
-        <w:spacing w:after="0" w:line="240" w:lineRule="auto"/>
+      </w:pPr>
+      <w:r>
         <w:rPr>
           <w:rFonts w:ascii="Consolas" w:hAnsi="Consolas" w:cs="Consolas"/>
           <w:noProof w:val="0"/>
@@ -1059,8 +1054,15 @@
           <w:szCs w:val="19"/>
           <w:lang w:val="en-US"/>
         </w:rPr>
-      </w:pPr>
-      <w:r>
+        <w:t xml:space="preserve">            {</w:t>
+      </w:r>
+    </w:p>
+    <w:p>
+      <w:pPr>
+        <w:autoSpaceDE w:val="0"/>
+        <w:autoSpaceDN w:val="0"/>
+        <w:adjustRightInd w:val="0"/>
+        <w:spacing w:after="0" w:line="240" w:lineRule="auto"/>
         <w:rPr>
           <w:rFonts w:ascii="Consolas" w:hAnsi="Consolas" w:cs="Consolas"/>
           <w:noProof w:val="0"/>
@@ -1069,15 +1071,8 @@
           <w:szCs w:val="19"/>
           <w:lang w:val="en-US"/>
         </w:rPr>
-        <w:t xml:space="preserve">            {</w:t>
-      </w:r>
-    </w:p>
-    <w:p>
-      <w:pPr>
-        <w:autoSpaceDE w:val="0"/>
-        <w:autoSpaceDN w:val="0"/>
-        <w:adjustRightInd w:val="0"/>
-        <w:spacing w:after="0" w:line="240" w:lineRule="auto"/>
+      </w:pPr>
+      <w:r>
         <w:rPr>
           <w:rFonts w:ascii="Consolas" w:hAnsi="Consolas" w:cs="Consolas"/>
           <w:noProof w:val="0"/>
@@ -1086,7 +1081,19 @@
           <w:szCs w:val="19"/>
           <w:lang w:val="en-US"/>
         </w:rPr>
-      </w:pPr>
+        <w:t xml:space="preserve">                </w:t>
+      </w:r>
+      <w:r>
+        <w:rPr>
+          <w:rFonts w:ascii="Consolas" w:hAnsi="Consolas" w:cs="Consolas"/>
+          <w:noProof w:val="0"/>
+          <w:color w:val="0000FF"/>
+          <w:sz w:val="19"/>
+          <w:szCs w:val="19"/>
+          <w:lang w:val="en-US"/>
+        </w:rPr>
+        <w:t>this</w:t>
+      </w:r>
       <w:r>
         <w:rPr>
           <w:rFonts w:ascii="Consolas" w:hAnsi="Consolas" w:cs="Consolas"/>
@@ -1096,44 +1103,7 @@
           <w:szCs w:val="19"/>
           <w:lang w:val="en-US"/>
         </w:rPr>
-        <w:t xml:space="preserve">                </w:t>
-      </w:r>
-      <w:proofErr w:type="spellStart"/>
-      <w:proofErr w:type="gramStart"/>
-      <w:r>
-        <w:rPr>
-          <w:rFonts w:ascii="Consolas" w:hAnsi="Consolas" w:cs="Consolas"/>
-          <w:noProof w:val="0"/>
-          <w:color w:val="0000FF"/>
-          <w:sz w:val="19"/>
-          <w:szCs w:val="19"/>
-          <w:lang w:val="en-US"/>
-        </w:rPr>
-        <w:t>this</w:t>
-      </w:r>
-      <w:r>
-        <w:rPr>
-          <w:rFonts w:ascii="Consolas" w:hAnsi="Consolas" w:cs="Consolas"/>
-          <w:noProof w:val="0"/>
-          <w:color w:val="000000"/>
-          <w:sz w:val="19"/>
-          <w:szCs w:val="19"/>
-          <w:lang w:val="en-US"/>
-        </w:rPr>
-        <w:t>.Delete</w:t>
-      </w:r>
-      <w:proofErr w:type="spellEnd"/>
-      <w:proofErr w:type="gramEnd"/>
-      <w:r>
-        <w:rPr>
-          <w:rFonts w:ascii="Consolas" w:hAnsi="Consolas" w:cs="Consolas"/>
-          <w:noProof w:val="0"/>
-          <w:color w:val="000000"/>
-          <w:sz w:val="19"/>
-          <w:szCs w:val="19"/>
-          <w:lang w:val="en-US"/>
-        </w:rPr>
-        <w:t>();</w:t>
+        <w:t>.Delete();</w:t>
       </w:r>
     </w:p>
     <w:p>
@@ -1248,6 +1218,486 @@
           <w:lang w:val="es-ES"/>
         </w:rPr>
       </w:pPr>
+      <w:r>
+        <w:rPr>
+          <w:lang w:val="es-ES"/>
+        </w:rPr>
+        <w:t>A continuacion, las siguientes mediciones:</w:t>
+      </w:r>
+    </w:p>
+    <w:p>
+      <w:pPr>
+        <w:rPr>
+          <w:lang w:val="es-ES"/>
+        </w:rPr>
+      </w:pPr>
+      <w:r>
+        <w:rPr>
+          <w:lang w:val="es-ES"/>
+        </w:rPr>
+        <w:lastRenderedPageBreak/>
+        <w:drawing>
+          <wp:inline distT="0" distB="0" distL="0" distR="0" wp14:anchorId="2757AB5B" wp14:editId="0C6E227A">
+            <wp:extent cx="5943600" cy="3244215"/>
+            <wp:effectExtent l="0" t="0" r="0" b="0"/>
+            <wp:docPr id="13" name="Imagen 13" descr="Captura de pantalla de computadora&#10;&#10;Descripción generada automáticamente"/>
+            <wp:cNvGraphicFramePr>
+              <a:graphicFrameLocks xmlns:a="http://schemas.openxmlformats.org/drawingml/2006/main" noChangeAspect="1"/>
+            </wp:cNvGraphicFramePr>
+            <a:graphic xmlns:a="http://schemas.openxmlformats.org/drawingml/2006/main">
+              <a:graphicData uri="http://schemas.openxmlformats.org/drawingml/2006/picture">
+                <pic:pic xmlns:pic="http://schemas.openxmlformats.org/drawingml/2006/picture">
+                  <pic:nvPicPr>
+                    <pic:cNvPr id="13" name="img5.png"/>
+                    <pic:cNvPicPr/>
+                  </pic:nvPicPr>
+                  <pic:blipFill>
+                    <a:blip r:embed="rId17" cstate="print">
+                      <a:extLst>
+                        <a:ext uri="{28A0092B-C50C-407E-A947-70E740481C1C}">
+                          <a14:useLocalDpi xmlns:a14="http://schemas.microsoft.com/office/drawing/2010/main" val="0"/>
+                        </a:ext>
+                      </a:extLst>
+                    </a:blip>
+                    <a:stretch>
+                      <a:fillRect/>
+                    </a:stretch>
+                  </pic:blipFill>
+                  <pic:spPr>
+                    <a:xfrm>
+                      <a:off x="0" y="0"/>
+                      <a:ext cx="5943600" cy="3244215"/>
+                    </a:xfrm>
+                    <a:prstGeom prst="rect">
+                      <a:avLst/>
+                    </a:prstGeom>
+                  </pic:spPr>
+                </pic:pic>
+              </a:graphicData>
+            </a:graphic>
+          </wp:inline>
+        </w:drawing>
+      </w:r>
+    </w:p>
+    <w:p>
+      <w:pPr>
+        <w:rPr>
+          <w:lang w:val="es-ES"/>
+        </w:rPr>
+      </w:pPr>
+      <w:r>
+        <w:rPr>
+          <w:lang w:val="es-ES"/>
+        </w:rPr>
+        <w:t xml:space="preserve">Me di cuenta que el juego enlentece cada vez que se spawnean naves enemigas, por ende </w:t>
+      </w:r>
+      <w:r>
+        <w:rPr>
+          <w:lang w:val="es-ES"/>
+        </w:rPr>
+        <w:t>decidi</w:t>
+      </w:r>
+      <w:r>
+        <w:rPr>
+          <w:lang w:val="es-ES"/>
+        </w:rPr>
+        <w:t xml:space="preserve"> indagar por ese lado. Descubri que enemyspawner consume muchos recursos y por ende intentare ver como optimizarlo.</w:t>
+      </w:r>
+    </w:p>
+    <w:p>
+      <w:pPr>
+        <w:rPr>
+          <w:lang w:val="es-ES"/>
+        </w:rPr>
+      </w:pPr>
+      <w:r>
+        <w:rPr>
+          <w:lang w:val="es-ES"/>
+        </w:rPr>
+        <w:t>Lo que hice fue aplicar memoization y en vez de crear una nueva variable enemyship cree esta variable con anterioridad y luego simplemente la reutilize. Esto mejoro levemente el codigo pero no mucho.</w:t>
+      </w:r>
+    </w:p>
+    <w:p>
+      <w:pPr>
+        <w:rPr>
+          <w:lang w:val="es-ES"/>
+        </w:rPr>
+      </w:pPr>
+      <w:r>
+        <w:rPr>
+          <w:lang w:val="es-ES"/>
+        </w:rPr>
+        <w:drawing>
+          <wp:inline distT="0" distB="0" distL="0" distR="0" wp14:anchorId="0A2FEF4C" wp14:editId="6B4AFBC6">
+            <wp:extent cx="5943600" cy="3244215"/>
+            <wp:effectExtent l="0" t="0" r="0" b="0"/>
+            <wp:docPr id="15" name="Imagen 15" descr="Captura de pantalla de computadora&#10;&#10;Descripción generada automáticamente"/>
+            <wp:cNvGraphicFramePr>
+              <a:graphicFrameLocks xmlns:a="http://schemas.openxmlformats.org/drawingml/2006/main" noChangeAspect="1"/>
+            </wp:cNvGraphicFramePr>
+            <a:graphic xmlns:a="http://schemas.openxmlformats.org/drawingml/2006/main">
+              <a:graphicData uri="http://schemas.openxmlformats.org/drawingml/2006/picture">
+                <pic:pic xmlns:pic="http://schemas.openxmlformats.org/drawingml/2006/picture">
+                  <pic:nvPicPr>
+                    <pic:cNvPr id="15" name="img6.png"/>
+                    <pic:cNvPicPr/>
+                  </pic:nvPicPr>
+                  <pic:blipFill>
+                    <a:blip r:embed="rId18" cstate="print">
+                      <a:extLst>
+                        <a:ext uri="{28A0092B-C50C-407E-A947-70E740481C1C}">
+                          <a14:useLocalDpi xmlns:a14="http://schemas.microsoft.com/office/drawing/2010/main" val="0"/>
+                        </a:ext>
+                      </a:extLst>
+                    </a:blip>
+                    <a:stretch>
+                      <a:fillRect/>
+                    </a:stretch>
+                  </pic:blipFill>
+                  <pic:spPr>
+                    <a:xfrm>
+                      <a:off x="0" y="0"/>
+                      <a:ext cx="5943600" cy="3244215"/>
+                    </a:xfrm>
+                    <a:prstGeom prst="rect">
+                      <a:avLst/>
+                    </a:prstGeom>
+                  </pic:spPr>
+                </pic:pic>
+              </a:graphicData>
+            </a:graphic>
+          </wp:inline>
+        </w:drawing>
+      </w:r>
+    </w:p>
+    <w:p>
+      <w:pPr>
+        <w:rPr>
+          <w:lang w:val="es-ES"/>
+        </w:rPr>
+      </w:pPr>
+      <w:r>
+        <w:rPr>
+          <w:lang w:val="es-ES"/>
+        </w:rPr>
+        <w:t xml:space="preserve">Esto se debe ya que el problema no venia tanto por el lado de la necesida de el memoization sino porque al buscar la imagen el juego se </w:t>
+      </w:r>
+      <w:r>
+        <w:rPr>
+          <w:lang w:val="es-ES"/>
+        </w:rPr>
+        <w:t>ralentiza</w:t>
+      </w:r>
+      <w:r>
+        <w:rPr>
+          <w:lang w:val="es-ES"/>
+        </w:rPr>
+        <w:t xml:space="preserve">. </w:t>
+      </w:r>
+    </w:p>
+    <w:p>
+      <w:pPr>
+        <w:rPr>
+          <w:lang w:val="es-ES"/>
+        </w:rPr>
+      </w:pPr>
+      <w:r>
+        <w:rPr>
+          <w:lang w:val="es-ES"/>
+        </w:rPr>
+        <w:lastRenderedPageBreak/>
+        <w:t>A partir de aca me di cuenta que no estaba disparando ni haciendo mucho cuando hacia el benchmark por ende decidi comenzar a hacerlo y descubri el siguiente problema:</w:t>
+      </w:r>
+    </w:p>
+    <w:p>
+      <w:pPr>
+        <w:rPr>
+          <w:lang w:val="es-ES"/>
+        </w:rPr>
+      </w:pPr>
+      <w:r>
+        <w:rPr>
+          <w:lang w:val="es-ES"/>
+        </w:rPr>
+        <w:drawing>
+          <wp:inline distT="0" distB="0" distL="0" distR="0" wp14:anchorId="3EFB9C66" wp14:editId="6EF31D17">
+            <wp:extent cx="5943600" cy="3244215"/>
+            <wp:effectExtent l="0" t="0" r="0" b="0"/>
+            <wp:docPr id="16" name="Imagen 16" descr="Captura de pantalla de computadora&#10;&#10;Descripción generada automáticamente"/>
+            <wp:cNvGraphicFramePr>
+              <a:graphicFrameLocks xmlns:a="http://schemas.openxmlformats.org/drawingml/2006/main" noChangeAspect="1"/>
+            </wp:cNvGraphicFramePr>
+            <a:graphic xmlns:a="http://schemas.openxmlformats.org/drawingml/2006/main">
+              <a:graphicData uri="http://schemas.openxmlformats.org/drawingml/2006/picture">
+                <pic:pic xmlns:pic="http://schemas.openxmlformats.org/drawingml/2006/picture">
+                  <pic:nvPicPr>
+                    <pic:cNvPr id="16" name="imgdisparo.png"/>
+                    <pic:cNvPicPr/>
+                  </pic:nvPicPr>
+                  <pic:blipFill>
+                    <a:blip r:embed="rId19" cstate="print">
+                      <a:extLst>
+                        <a:ext uri="{28A0092B-C50C-407E-A947-70E740481C1C}">
+                          <a14:useLocalDpi xmlns:a14="http://schemas.microsoft.com/office/drawing/2010/main" val="0"/>
+                        </a:ext>
+                      </a:extLst>
+                    </a:blip>
+                    <a:stretch>
+                      <a:fillRect/>
+                    </a:stretch>
+                  </pic:blipFill>
+                  <pic:spPr>
+                    <a:xfrm>
+                      <a:off x="0" y="0"/>
+                      <a:ext cx="5943600" cy="3244215"/>
+                    </a:xfrm>
+                    <a:prstGeom prst="rect">
+                      <a:avLst/>
+                    </a:prstGeom>
+                  </pic:spPr>
+                </pic:pic>
+              </a:graphicData>
+            </a:graphic>
+          </wp:inline>
+        </w:drawing>
+      </w:r>
+    </w:p>
+    <w:p>
+      <w:pPr>
+        <w:rPr>
+          <w:lang w:val="es-ES"/>
+        </w:rPr>
+      </w:pPr>
+      <w:r>
+        <w:rPr>
+          <w:lang w:val="es-ES"/>
+        </w:rPr>
+        <w:t>Es un problema muy parecido a uno resuelto anteriormente, la bala esta buscando todos los objetos con los que colisiona y despues se fija si son una nave enemiga, esto puede ser resuelto de manera muy simple al primero seleccionar las naves enemigas y despues fijarse si colisionan.</w:t>
+      </w:r>
+    </w:p>
+    <w:p>
+      <w:pPr>
+        <w:rPr>
+          <w:lang w:val="es-ES"/>
+        </w:rPr>
+      </w:pPr>
+      <w:r>
+        <w:rPr>
+          <w:lang w:val="es-ES"/>
+        </w:rPr>
+        <w:drawing>
+          <wp:inline distT="0" distB="0" distL="0" distR="0" wp14:anchorId="3384AF0A" wp14:editId="0D970EFF">
+            <wp:extent cx="5943600" cy="3244215"/>
+            <wp:effectExtent l="0" t="0" r="0" b="0"/>
+            <wp:docPr id="17" name="Imagen 17" descr="Captura de pantalla de computadora&#10;&#10;Descripción generada automáticamente"/>
+            <wp:cNvGraphicFramePr>
+              <a:graphicFrameLocks xmlns:a="http://schemas.openxmlformats.org/drawingml/2006/main" noChangeAspect="1"/>
+            </wp:cNvGraphicFramePr>
+            <a:graphic xmlns:a="http://schemas.openxmlformats.org/drawingml/2006/main">
+              <a:graphicData uri="http://schemas.openxmlformats.org/drawingml/2006/picture">
+                <pic:pic xmlns:pic="http://schemas.openxmlformats.org/drawingml/2006/picture">
+                  <pic:nvPicPr>
+                    <pic:cNvPr id="17" name="disparoMejorado.png"/>
+                    <pic:cNvPicPr/>
+                  </pic:nvPicPr>
+                  <pic:blipFill>
+                    <a:blip r:embed="rId20" cstate="print">
+                      <a:extLst>
+                        <a:ext uri="{28A0092B-C50C-407E-A947-70E740481C1C}">
+                          <a14:useLocalDpi xmlns:a14="http://schemas.microsoft.com/office/drawing/2010/main" val="0"/>
+                        </a:ext>
+                      </a:extLst>
+                    </a:blip>
+                    <a:stretch>
+                      <a:fillRect/>
+                    </a:stretch>
+                  </pic:blipFill>
+                  <pic:spPr>
+                    <a:xfrm>
+                      <a:off x="0" y="0"/>
+                      <a:ext cx="5943600" cy="3244215"/>
+                    </a:xfrm>
+                    <a:prstGeom prst="rect">
+                      <a:avLst/>
+                    </a:prstGeom>
+                  </pic:spPr>
+                </pic:pic>
+              </a:graphicData>
+            </a:graphic>
+          </wp:inline>
+        </w:drawing>
+      </w:r>
+    </w:p>
+    <w:p>
+      <w:pPr>
+        <w:rPr>
+          <w:lang w:val="es-ES"/>
+        </w:rPr>
+      </w:pPr>
+      <w:r>
+        <w:rPr>
+          <w:lang w:val="es-ES"/>
+        </w:rPr>
+        <w:t>Como se puede observar la performance mejoro bastante en relacion a la medicion anterior.</w:t>
+      </w:r>
+    </w:p>
+    <w:p>
+      <w:pPr>
+        <w:rPr>
+          <w:lang w:val="es-ES"/>
+        </w:rPr>
+      </w:pPr>
+      <w:r>
+        <w:rPr>
+          <w:lang w:val="es-ES"/>
+        </w:rPr>
+        <w:lastRenderedPageBreak/>
+        <w:t>En la siguiente medicion tambien comenze a destruir las naves enemigas, aca es cuando note que volvio mi problema de las instancias.</w:t>
+      </w:r>
+    </w:p>
+    <w:p>
+      <w:pPr>
+        <w:rPr>
+          <w:lang w:val="es-ES"/>
+        </w:rPr>
+      </w:pPr>
+      <w:r>
+        <w:rPr>
+          <w:lang w:val="es-ES"/>
+        </w:rPr>
+        <w:drawing>
+          <wp:inline distT="0" distB="0" distL="0" distR="0" wp14:anchorId="4292F9E5" wp14:editId="74769E8C">
+            <wp:extent cx="4857420" cy="2428710"/>
+            <wp:effectExtent l="0" t="0" r="635" b="0"/>
+            <wp:docPr id="19" name="Imagen 19"/>
+            <wp:cNvGraphicFramePr>
+              <a:graphicFrameLocks xmlns:a="http://schemas.openxmlformats.org/drawingml/2006/main" noChangeAspect="1"/>
+            </wp:cNvGraphicFramePr>
+            <a:graphic xmlns:a="http://schemas.openxmlformats.org/drawingml/2006/main">
+              <a:graphicData uri="http://schemas.openxmlformats.org/drawingml/2006/picture">
+                <pic:pic xmlns:pic="http://schemas.openxmlformats.org/drawingml/2006/picture">
+                  <pic:nvPicPr>
+                    <pic:cNvPr id="19" name="explosionesMalasPhotoshopeado.png"/>
+                    <pic:cNvPicPr/>
+                  </pic:nvPicPr>
+                  <pic:blipFill>
+                    <a:blip r:embed="rId21">
+                      <a:extLst>
+                        <a:ext uri="{28A0092B-C50C-407E-A947-70E740481C1C}">
+                          <a14:useLocalDpi xmlns:a14="http://schemas.microsoft.com/office/drawing/2010/main" val="0"/>
+                        </a:ext>
+                      </a:extLst>
+                    </a:blip>
+                    <a:stretch>
+                      <a:fillRect/>
+                    </a:stretch>
+                  </pic:blipFill>
+                  <pic:spPr>
+                    <a:xfrm>
+                      <a:off x="0" y="0"/>
+                      <a:ext cx="4872777" cy="2436388"/>
+                    </a:xfrm>
+                    <a:prstGeom prst="rect">
+                      <a:avLst/>
+                    </a:prstGeom>
+                  </pic:spPr>
+                </pic:pic>
+              </a:graphicData>
+            </a:graphic>
+          </wp:inline>
+        </w:drawing>
+      </w:r>
+    </w:p>
+    <w:p>
+      <w:pPr>
+        <w:rPr>
+          <w:lang w:val="es-ES"/>
+        </w:rPr>
+      </w:pPr>
+      <w:r>
+        <w:rPr>
+          <w:lang w:val="es-ES"/>
+        </w:rPr>
+        <w:t>Esto se debe a que con cada explosion se instancian muchisimas particulas como gameobject.</w:t>
+      </w:r>
+      <w:r>
+        <w:rPr>
+          <w:lang w:val="es-ES"/>
+        </w:rPr>
+        <w:t xml:space="preserve"> Lo que tendria que hacer es eliminar las instancias despues de que ya no se ven. Tambien podria comenzar a separar los objectos que no interactuan con nada de la lista de gameobjects principal, de esa manera ahorrando muchos recursos que ya no tendrian que ser recorridos.</w:t>
+      </w:r>
+    </w:p>
+    <w:p>
+      <w:pPr>
+        <w:rPr>
+          <w:lang w:val="es-ES"/>
+        </w:rPr>
+      </w:pPr>
+      <w:r>
+        <w:rPr>
+          <w:lang w:val="es-ES"/>
+        </w:rPr>
+        <w:drawing>
+          <wp:inline distT="0" distB="0" distL="0" distR="0" wp14:anchorId="0C8D3580" wp14:editId="1A818508">
+            <wp:extent cx="5943600" cy="2932430"/>
+            <wp:effectExtent l="0" t="0" r="0" b="1270"/>
+            <wp:docPr id="20" name="Imagen 20"/>
+            <wp:cNvGraphicFramePr>
+              <a:graphicFrameLocks xmlns:a="http://schemas.openxmlformats.org/drawingml/2006/main" noChangeAspect="1"/>
+            </wp:cNvGraphicFramePr>
+            <a:graphic xmlns:a="http://schemas.openxmlformats.org/drawingml/2006/main">
+              <a:graphicData uri="http://schemas.openxmlformats.org/drawingml/2006/picture">
+                <pic:pic xmlns:pic="http://schemas.openxmlformats.org/drawingml/2006/picture">
+                  <pic:nvPicPr>
+                    <pic:cNvPr id="20" name="explosionMejorada.png"/>
+                    <pic:cNvPicPr/>
+                  </pic:nvPicPr>
+                  <pic:blipFill>
+                    <a:blip r:embed="rId22">
+                      <a:extLst>
+                        <a:ext uri="{28A0092B-C50C-407E-A947-70E740481C1C}">
+                          <a14:useLocalDpi xmlns:a14="http://schemas.microsoft.com/office/drawing/2010/main" val="0"/>
+                        </a:ext>
+                      </a:extLst>
+                    </a:blip>
+                    <a:stretch>
+                      <a:fillRect/>
+                    </a:stretch>
+                  </pic:blipFill>
+                  <pic:spPr>
+                    <a:xfrm>
+                      <a:off x="0" y="0"/>
+                      <a:ext cx="5943600" cy="2932430"/>
+                    </a:xfrm>
+                    <a:prstGeom prst="rect">
+                      <a:avLst/>
+                    </a:prstGeom>
+                  </pic:spPr>
+                </pic:pic>
+              </a:graphicData>
+            </a:graphic>
+          </wp:inline>
+        </w:drawing>
+      </w:r>
+    </w:p>
+    <w:p>
+      <w:pPr>
+        <w:rPr>
+          <w:lang w:val="es-ES"/>
+        </w:rPr>
+      </w:pPr>
+      <w:r>
+        <w:rPr>
+          <w:lang w:val="es-ES"/>
+        </w:rPr>
+        <w:t>Lo que hice fue agregar un spotwatch al update de Explosion en donde si paso 0.7 segundos desde su instancia que se destruya. Esto no afecta al gameplay en absoluto ya que la particula no es visible por tanto tiempo. Como se puede observar esto afecto de muy buena manera la optimizacion del codigo ya que las instancias se eliminan rapidamente y no se van acumulando como hacian antes.</w:t>
+      </w:r>
+      <w:r>
+        <w:rPr>
+          <w:lang w:val="es-ES"/>
+        </w:rPr>
+        <w:t xml:space="preserve"> Tambien procedi a crearles una lista por separado para que no tengan que ser recorridos innecesariamente. A esta lista tambien podria agregarle las estrellas.</w:t>
+      </w:r>
     </w:p>
     <w:sectPr>
       <w:pgSz w:w="12240" w:h="15840"/>

</xml_diff>

<commit_message>
Cambios otrográficos al documento
</commit_message>
<xml_diff>
--- a/TPCarrerasNaves/DocumentoCarreras.docx
+++ b/TPCarrerasNaves/DocumentoCarreras.docx
@@ -40,50 +40,6 @@
             <wp:extent cx="5943600" cy="3244215"/>
             <wp:effectExtent l="0" t="0" r="0" b="0"/>
             <wp:docPr id="1" name="Imagen 1"/>
-            <wp:cNvGraphicFramePr>
-              <a:graphicFrameLocks xmlns:a="http://schemas.openxmlformats.org/drawingml/2006/main" noChangeAspect="1"/>
-            </wp:cNvGraphicFramePr>
-            <a:graphic xmlns:a="http://schemas.openxmlformats.org/drawingml/2006/main">
-              <a:graphicData uri="http://schemas.openxmlformats.org/drawingml/2006/picture">
-                <pic:pic xmlns:pic="http://schemas.openxmlformats.org/drawingml/2006/picture">
-                  <pic:nvPicPr>
-                    <pic:cNvPr id="1" name=""/>
-                    <pic:cNvPicPr/>
-                  </pic:nvPicPr>
-                  <pic:blipFill>
-                    <a:blip r:embed="rId4"/>
-                    <a:stretch>
-                      <a:fillRect/>
-                    </a:stretch>
-                  </pic:blipFill>
-                  <pic:spPr>
-                    <a:xfrm>
-                      <a:off x="0" y="0"/>
-                      <a:ext cx="5943600" cy="3244215"/>
-                    </a:xfrm>
-                    <a:prstGeom prst="rect">
-                      <a:avLst/>
-                    </a:prstGeom>
-                  </pic:spPr>
-                </pic:pic>
-              </a:graphicData>
-            </a:graphic>
-          </wp:inline>
-        </w:drawing>
-      </w:r>
-    </w:p>
-    <w:p>
-      <w:pPr>
-        <w:rPr>
-          <w:lang w:val="es-ES"/>
-        </w:rPr>
-      </w:pPr>
-      <w:r>
-        <w:drawing>
-          <wp:inline distT="0" distB="0" distL="0" distR="0" wp14:anchorId="69340B11" wp14:editId="4CC3E1D7">
-            <wp:extent cx="5943600" cy="3244215"/>
-            <wp:effectExtent l="0" t="0" r="0" b="0"/>
-            <wp:docPr id="2" name="Imagen 2"/>
             <wp:cNvGraphicFramePr>
               <a:graphicFrameLocks xmlns:a="http://schemas.openxmlformats.org/drawingml/2006/main" noChangeAspect="1"/>
             </wp:cNvGraphicFramePr>
@@ -122,20 +78,12 @@
           <w:lang w:val="es-ES"/>
         </w:rPr>
       </w:pPr>
-    </w:p>
-    <w:p>
-      <w:pPr>
-        <w:rPr>
-          <w:lang w:val="es-ES"/>
-        </w:rPr>
-      </w:pPr>
-      <w:r>
-        <w:lastRenderedPageBreak/>
+      <w:r>
         <w:drawing>
-          <wp:inline distT="0" distB="0" distL="0" distR="0" wp14:anchorId="45A7577D" wp14:editId="09B573D5">
+          <wp:inline distT="0" distB="0" distL="0" distR="0" wp14:anchorId="69340B11" wp14:editId="4CC3E1D7">
             <wp:extent cx="5943600" cy="3244215"/>
             <wp:effectExtent l="0" t="0" r="0" b="0"/>
-            <wp:docPr id="3" name="Imagen 3"/>
+            <wp:docPr id="2" name="Imagen 2"/>
             <wp:cNvGraphicFramePr>
               <a:graphicFrameLocks xmlns:a="http://schemas.openxmlformats.org/drawingml/2006/main" noChangeAspect="1"/>
             </wp:cNvGraphicFramePr>
@@ -182,65 +130,12 @@
         </w:rPr>
       </w:pPr>
       <w:r>
-        <w:rPr>
-          <w:lang w:val="es-ES"/>
-        </w:rPr>
-        <w:t>La funcion cutpieces que esta causando mucha demora es referenciada por Load que luego es referenciada por el load image de enemyship y de playership. Por lo que entiendo esto carga la imagen de la nave cada vez que es llamada y la dibuja. LoadImage es llamada a su vez por drawOn. Creo que si puedo hacer que esto se llame menos veces u optimizar el codigo para que haga menos calculos podre hacer que el programa corra de manera mas fluida.</w:t>
-      </w:r>
-    </w:p>
-    <w:p>
-      <w:pPr>
-        <w:rPr>
-          <w:lang w:val="es-ES"/>
-        </w:rPr>
-      </w:pPr>
-    </w:p>
-    <w:p>
-      <w:pPr>
-        <w:rPr>
-          <w:u w:val="single"/>
-          <w:lang w:val="es-ES"/>
-        </w:rPr>
-      </w:pPr>
-      <w:r>
-        <w:rPr>
-          <w:lang w:val="es-ES"/>
-        </w:rPr>
-        <w:t>En la clase PlayerShip procedi a crear una variable PlayerShipImage donde se cargara la imagen y asi no tener que cargarla denuevo cada vez que DrawOn es llamado.</w:t>
-      </w:r>
-      <w:r>
-        <w:rPr>
-          <w:lang w:val="es-ES"/>
-        </w:rPr>
-        <w:t xml:space="preserve"> Despues procedi a hacer lo mismo con las naves enemigas (clase EnemyShip).</w:t>
-      </w:r>
-    </w:p>
-    <w:p>
-      <w:pPr>
-        <w:rPr>
-          <w:lang w:val="es-ES"/>
-        </w:rPr>
-      </w:pPr>
-      <w:r>
-        <w:rPr>
-          <w:lang w:val="es-ES"/>
-        </w:rPr>
-        <w:t>El programa mejoro notablemente, paso de practicamente 0 fps por segundo a poder avanzar (se que suena como poco pero al principio no me llegaba ni al primer frame y despues llego a los 4 en unos 2 segundos). La imagen de abajo son las nuevas mediciones:</w:t>
-      </w:r>
-    </w:p>
-    <w:p>
-      <w:pPr>
-        <w:rPr>
-          <w:lang w:val="es-ES"/>
-        </w:rPr>
-      </w:pPr>
-      <w:r>
         <w:lastRenderedPageBreak/>
         <w:drawing>
-          <wp:inline distT="0" distB="0" distL="0" distR="0" wp14:anchorId="5FC75EC2" wp14:editId="47732D86">
+          <wp:inline distT="0" distB="0" distL="0" distR="0" wp14:anchorId="45A7577D" wp14:editId="09B573D5">
             <wp:extent cx="5943600" cy="3244215"/>
             <wp:effectExtent l="0" t="0" r="0" b="0"/>
-            <wp:docPr id="4" name="Imagen 4"/>
+            <wp:docPr id="3" name="Imagen 3"/>
             <wp:cNvGraphicFramePr>
               <a:graphicFrameLocks xmlns:a="http://schemas.openxmlformats.org/drawingml/2006/main" noChangeAspect="1"/>
             </wp:cNvGraphicFramePr>
@@ -279,25 +174,429 @@
           <w:lang w:val="es-ES"/>
         </w:rPr>
       </w:pPr>
-      <w:r>
-        <w:rPr>
-          <w:lang w:val="es-ES"/>
-        </w:rPr>
-        <w:t>Como se puede observar el problema principal ya no es el mismo sino que ahora se encuentra en lo que a primera vista parece ser la clase SpaceNoise en la funcion DrawOn.</w:t>
-      </w:r>
-    </w:p>
-    <w:p>
-      <w:pPr>
-        <w:rPr>
-          <w:lang w:val="es-ES"/>
-        </w:rPr>
-      </w:pPr>
-      <w:r>
+    </w:p>
+    <w:p>
+      <w:pPr>
+        <w:rPr>
+          <w:lang w:val="es-ES"/>
+        </w:rPr>
+      </w:pPr>
+      <w:r>
+        <w:rPr>
+          <w:lang w:val="es-ES"/>
+        </w:rPr>
+        <w:t xml:space="preserve">La </w:t>
+      </w:r>
+      <w:proofErr w:type="spellStart"/>
+      <w:r>
+        <w:rPr>
+          <w:lang w:val="es-ES"/>
+        </w:rPr>
+        <w:t>funcion</w:t>
+      </w:r>
+      <w:proofErr w:type="spellEnd"/>
+      <w:r>
+        <w:rPr>
+          <w:lang w:val="es-ES"/>
+        </w:rPr>
+        <w:t xml:space="preserve"> </w:t>
+      </w:r>
+      <w:proofErr w:type="spellStart"/>
+      <w:r>
+        <w:rPr>
+          <w:lang w:val="es-ES"/>
+        </w:rPr>
+        <w:t>cutpieces</w:t>
+      </w:r>
+      <w:proofErr w:type="spellEnd"/>
+      <w:r>
+        <w:rPr>
+          <w:lang w:val="es-ES"/>
+        </w:rPr>
+        <w:t xml:space="preserve"> que </w:t>
+      </w:r>
+      <w:r>
+        <w:rPr>
+          <w:lang w:val="es-ES"/>
+        </w:rPr>
+        <w:t>está</w:t>
+      </w:r>
+      <w:r>
+        <w:rPr>
+          <w:lang w:val="es-ES"/>
+        </w:rPr>
+        <w:t xml:space="preserve"> causando mucha demora es referenciada por Load que luego es referenciada por el load </w:t>
+      </w:r>
+      <w:proofErr w:type="spellStart"/>
+      <w:r>
+        <w:rPr>
+          <w:lang w:val="es-ES"/>
+        </w:rPr>
+        <w:t>image</w:t>
+      </w:r>
+      <w:proofErr w:type="spellEnd"/>
+      <w:r>
+        <w:rPr>
+          <w:lang w:val="es-ES"/>
+        </w:rPr>
+        <w:t xml:space="preserve"> de </w:t>
+      </w:r>
+      <w:proofErr w:type="spellStart"/>
+      <w:r>
+        <w:rPr>
+          <w:lang w:val="es-ES"/>
+        </w:rPr>
+        <w:t>enemyship</w:t>
+      </w:r>
+      <w:proofErr w:type="spellEnd"/>
+      <w:r>
+        <w:rPr>
+          <w:lang w:val="es-ES"/>
+        </w:rPr>
+        <w:t xml:space="preserve"> y de </w:t>
+      </w:r>
+      <w:proofErr w:type="spellStart"/>
+      <w:r>
+        <w:rPr>
+          <w:lang w:val="es-ES"/>
+        </w:rPr>
+        <w:t>playership</w:t>
+      </w:r>
+      <w:proofErr w:type="spellEnd"/>
+      <w:r>
+        <w:rPr>
+          <w:lang w:val="es-ES"/>
+        </w:rPr>
+        <w:t xml:space="preserve">. Por lo que entiendo esto carga la imagen de la nave cada vez que es llamada y la dibuja. </w:t>
+      </w:r>
+      <w:proofErr w:type="spellStart"/>
+      <w:r>
+        <w:rPr>
+          <w:lang w:val="es-ES"/>
+        </w:rPr>
+        <w:t>LoadImage</w:t>
+      </w:r>
+      <w:proofErr w:type="spellEnd"/>
+      <w:r>
+        <w:rPr>
+          <w:lang w:val="es-ES"/>
+        </w:rPr>
+        <w:t xml:space="preserve"> es llamada a su vez por </w:t>
+      </w:r>
+      <w:proofErr w:type="spellStart"/>
+      <w:r>
+        <w:rPr>
+          <w:lang w:val="es-ES"/>
+        </w:rPr>
+        <w:t>drawOn</w:t>
+      </w:r>
+      <w:proofErr w:type="spellEnd"/>
+      <w:r>
+        <w:rPr>
+          <w:lang w:val="es-ES"/>
+        </w:rPr>
+        <w:t xml:space="preserve">. Creo que si puedo hacer que esto se llame menos veces u optimizar el </w:t>
+      </w:r>
+      <w:r>
+        <w:rPr>
+          <w:lang w:val="es-ES"/>
+        </w:rPr>
+        <w:t>código</w:t>
+      </w:r>
+      <w:r>
+        <w:rPr>
+          <w:lang w:val="es-ES"/>
+        </w:rPr>
+        <w:t xml:space="preserve"> para que haga menos </w:t>
+      </w:r>
+      <w:r>
+        <w:rPr>
+          <w:lang w:val="es-ES"/>
+        </w:rPr>
+        <w:t>cálculos</w:t>
+      </w:r>
+      <w:r>
+        <w:rPr>
+          <w:lang w:val="es-ES"/>
+        </w:rPr>
+        <w:t xml:space="preserve"> </w:t>
+      </w:r>
+      <w:proofErr w:type="spellStart"/>
+      <w:r>
+        <w:rPr>
+          <w:lang w:val="es-ES"/>
+        </w:rPr>
+        <w:t>podre</w:t>
+      </w:r>
+      <w:proofErr w:type="spellEnd"/>
+      <w:r>
+        <w:rPr>
+          <w:lang w:val="es-ES"/>
+        </w:rPr>
+        <w:t xml:space="preserve"> hacer que el programa corra de manera </w:t>
+      </w:r>
+      <w:r>
+        <w:rPr>
+          <w:lang w:val="es-ES"/>
+        </w:rPr>
+        <w:t>más</w:t>
+      </w:r>
+      <w:r>
+        <w:rPr>
+          <w:lang w:val="es-ES"/>
+        </w:rPr>
+        <w:t xml:space="preserve"> fluida.</w:t>
+      </w:r>
+    </w:p>
+    <w:p>
+      <w:pPr>
+        <w:rPr>
+          <w:lang w:val="es-ES"/>
+        </w:rPr>
+      </w:pPr>
+    </w:p>
+    <w:p>
+      <w:pPr>
+        <w:rPr>
+          <w:u w:val="single"/>
+          <w:lang w:val="es-ES"/>
+        </w:rPr>
+      </w:pPr>
+      <w:r>
+        <w:rPr>
+          <w:lang w:val="es-ES"/>
+        </w:rPr>
+        <w:t xml:space="preserve">En la clase </w:t>
+      </w:r>
+      <w:proofErr w:type="spellStart"/>
+      <w:r>
+        <w:rPr>
+          <w:lang w:val="es-ES"/>
+        </w:rPr>
+        <w:t>PlayerShip</w:t>
+      </w:r>
+      <w:proofErr w:type="spellEnd"/>
+      <w:r>
+        <w:rPr>
+          <w:lang w:val="es-ES"/>
+        </w:rPr>
+        <w:t xml:space="preserve"> </w:t>
+      </w:r>
+      <w:proofErr w:type="spellStart"/>
+      <w:r>
+        <w:rPr>
+          <w:lang w:val="es-ES"/>
+        </w:rPr>
+        <w:t>procedi</w:t>
+      </w:r>
+      <w:proofErr w:type="spellEnd"/>
+      <w:r>
+        <w:rPr>
+          <w:lang w:val="es-ES"/>
+        </w:rPr>
+        <w:t xml:space="preserve"> a crear una variable </w:t>
+      </w:r>
+      <w:proofErr w:type="spellStart"/>
+      <w:r>
+        <w:rPr>
+          <w:lang w:val="es-ES"/>
+        </w:rPr>
+        <w:t>PlayerShipImage</w:t>
+      </w:r>
+      <w:proofErr w:type="spellEnd"/>
+      <w:r>
+        <w:rPr>
+          <w:lang w:val="es-ES"/>
+        </w:rPr>
+        <w:t xml:space="preserve"> donde se cargara la imagen y </w:t>
+      </w:r>
+      <w:proofErr w:type="spellStart"/>
+      <w:r>
+        <w:rPr>
+          <w:lang w:val="es-ES"/>
+        </w:rPr>
+        <w:t>asi</w:t>
+      </w:r>
+      <w:proofErr w:type="spellEnd"/>
+      <w:r>
+        <w:rPr>
+          <w:lang w:val="es-ES"/>
+        </w:rPr>
+        <w:t xml:space="preserve"> no tener que cargarla </w:t>
+      </w:r>
+      <w:proofErr w:type="spellStart"/>
+      <w:r>
+        <w:rPr>
+          <w:lang w:val="es-ES"/>
+        </w:rPr>
+        <w:t>denuevo</w:t>
+      </w:r>
+      <w:proofErr w:type="spellEnd"/>
+      <w:r>
+        <w:rPr>
+          <w:lang w:val="es-ES"/>
+        </w:rPr>
+        <w:t xml:space="preserve"> cada vez que </w:t>
+      </w:r>
+      <w:proofErr w:type="spellStart"/>
+      <w:r>
+        <w:rPr>
+          <w:lang w:val="es-ES"/>
+        </w:rPr>
+        <w:t>DrawOn</w:t>
+      </w:r>
+      <w:proofErr w:type="spellEnd"/>
+      <w:r>
+        <w:rPr>
+          <w:lang w:val="es-ES"/>
+        </w:rPr>
+        <w:t xml:space="preserve"> es llamado.</w:t>
+      </w:r>
+      <w:r>
+        <w:rPr>
+          <w:lang w:val="es-ES"/>
+        </w:rPr>
+        <w:t xml:space="preserve"> </w:t>
+      </w:r>
+      <w:proofErr w:type="spellStart"/>
+      <w:r>
+        <w:rPr>
+          <w:lang w:val="es-ES"/>
+        </w:rPr>
+        <w:t>Despues</w:t>
+      </w:r>
+      <w:proofErr w:type="spellEnd"/>
+      <w:r>
+        <w:rPr>
+          <w:lang w:val="es-ES"/>
+        </w:rPr>
+        <w:t xml:space="preserve"> </w:t>
+      </w:r>
+      <w:proofErr w:type="spellStart"/>
+      <w:r>
+        <w:rPr>
+          <w:lang w:val="es-ES"/>
+        </w:rPr>
+        <w:t>procedi</w:t>
+      </w:r>
+      <w:proofErr w:type="spellEnd"/>
+      <w:r>
+        <w:rPr>
+          <w:lang w:val="es-ES"/>
+        </w:rPr>
+        <w:t xml:space="preserve"> a hacer lo mismo con las naves enemigas (clase </w:t>
+      </w:r>
+      <w:proofErr w:type="spellStart"/>
+      <w:r>
+        <w:rPr>
+          <w:lang w:val="es-ES"/>
+        </w:rPr>
+        <w:t>EnemyShip</w:t>
+      </w:r>
+      <w:proofErr w:type="spellEnd"/>
+      <w:r>
+        <w:rPr>
+          <w:lang w:val="es-ES"/>
+        </w:rPr>
+        <w:t>).</w:t>
+      </w:r>
+    </w:p>
+    <w:p>
+      <w:pPr>
+        <w:rPr>
+          <w:lang w:val="es-ES"/>
+        </w:rPr>
+      </w:pPr>
+      <w:r>
+        <w:rPr>
+          <w:lang w:val="es-ES"/>
+        </w:rPr>
+        <w:t xml:space="preserve">El programa mejoro notablemente, paso de </w:t>
+      </w:r>
+      <w:proofErr w:type="spellStart"/>
+      <w:r>
+        <w:rPr>
+          <w:lang w:val="es-ES"/>
+        </w:rPr>
+        <w:t>practicamente</w:t>
+      </w:r>
+      <w:proofErr w:type="spellEnd"/>
+      <w:r>
+        <w:rPr>
+          <w:lang w:val="es-ES"/>
+        </w:rPr>
+        <w:t xml:space="preserve"> 0 </w:t>
+      </w:r>
+      <w:proofErr w:type="spellStart"/>
+      <w:r>
+        <w:rPr>
+          <w:lang w:val="es-ES"/>
+        </w:rPr>
+        <w:t>fps</w:t>
+      </w:r>
+      <w:proofErr w:type="spellEnd"/>
+      <w:r>
+        <w:rPr>
+          <w:lang w:val="es-ES"/>
+        </w:rPr>
+        <w:t xml:space="preserve"> por segundo a poder avanzar (</w:t>
+      </w:r>
+      <w:proofErr w:type="spellStart"/>
+      <w:r>
+        <w:rPr>
+          <w:lang w:val="es-ES"/>
+        </w:rPr>
+        <w:t>se</w:t>
+      </w:r>
+      <w:proofErr w:type="spellEnd"/>
+      <w:r>
+        <w:rPr>
+          <w:lang w:val="es-ES"/>
+        </w:rPr>
+        <w:t xml:space="preserve"> que suena como poco pero al principio no me llegaba ni al primer </w:t>
+      </w:r>
+      <w:proofErr w:type="spellStart"/>
+      <w:r>
+        <w:rPr>
+          <w:lang w:val="es-ES"/>
+        </w:rPr>
+        <w:t>frame</w:t>
+      </w:r>
+      <w:proofErr w:type="spellEnd"/>
+      <w:r>
+        <w:rPr>
+          <w:lang w:val="es-ES"/>
+        </w:rPr>
+        <w:t xml:space="preserve"> y </w:t>
+      </w:r>
+      <w:proofErr w:type="spellStart"/>
+      <w:r>
+        <w:rPr>
+          <w:lang w:val="es-ES"/>
+        </w:rPr>
+        <w:t>despues</w:t>
+      </w:r>
+      <w:proofErr w:type="spellEnd"/>
+      <w:r>
+        <w:rPr>
+          <w:lang w:val="es-ES"/>
+        </w:rPr>
+        <w:t xml:space="preserve"> llego a los 4 en unos 2 segundos). La imagen de abajo son las nuevas mediciones:</w:t>
+      </w:r>
+    </w:p>
+    <w:p>
+      <w:pPr>
+        <w:rPr>
+          <w:lang w:val="es-ES"/>
+        </w:rPr>
+      </w:pPr>
+      <w:r>
+        <w:lastRenderedPageBreak/>
         <w:drawing>
-          <wp:inline distT="0" distB="0" distL="0" distR="0" wp14:anchorId="18FE4294" wp14:editId="235F23E3">
+          <wp:inline distT="0" distB="0" distL="0" distR="0" wp14:anchorId="5FC75EC2" wp14:editId="47732D86">
             <wp:extent cx="5943600" cy="3244215"/>
             <wp:effectExtent l="0" t="0" r="0" b="0"/>
-            <wp:docPr id="5" name="Imagen 5"/>
+            <wp:docPr id="4" name="Imagen 4"/>
             <wp:cNvGraphicFramePr>
               <a:graphicFrameLocks xmlns:a="http://schemas.openxmlformats.org/drawingml/2006/main" noChangeAspect="1"/>
             </wp:cNvGraphicFramePr>
@@ -340,39 +639,63 @@
         <w:rPr>
           <w:lang w:val="es-ES"/>
         </w:rPr>
-        <w:t xml:space="preserve">Intente optimizar el spaice noise ya que estaba ocasionando muchisima molestia en el codigo y no pude. Para no seguir trabado ahí decidi comentar las lineas y correr el profiler denuevo para ver el siguiente problema. La unica linea que modifique fue en el FullDrawOn fue </w:t>
-      </w:r>
-      <w:r>
-        <w:rPr>
-          <w:lang w:val="es-ES"/>
-        </w:rPr>
-        <w:t>DrawBoundsOn(graphics);</w:t>
-      </w:r>
-      <w:r>
-        <w:rPr>
-          <w:lang w:val="es-ES"/>
-        </w:rPr>
-        <w:t xml:space="preserve"> pero no mejoro el codigo.</w:t>
-      </w:r>
-    </w:p>
-    <w:p>
-      <w:pPr>
-        <w:rPr>
-          <w:u w:val="single"/>
-          <w:lang w:val="es-ES"/>
-        </w:rPr>
-      </w:pPr>
-      <w:r>
-        <w:rPr>
-          <w:u w:val="single"/>
-          <w:lang w:val="es-ES"/>
-        </w:rPr>
-        <w:lastRenderedPageBreak/>
+        <w:t xml:space="preserve">Como se puede observar el problema principal ya no es el mismo sino que ahora se encuentra en lo que a primera vista parece ser la clase </w:t>
+      </w:r>
+      <w:proofErr w:type="spellStart"/>
+      <w:r>
+        <w:rPr>
+          <w:lang w:val="es-ES"/>
+        </w:rPr>
+        <w:t>SpaceNoise</w:t>
+      </w:r>
+      <w:proofErr w:type="spellEnd"/>
+      <w:r>
+        <w:rPr>
+          <w:lang w:val="es-ES"/>
+        </w:rPr>
+        <w:t xml:space="preserve"> en la </w:t>
+      </w:r>
+      <w:proofErr w:type="spellStart"/>
+      <w:r>
+        <w:rPr>
+          <w:lang w:val="es-ES"/>
+        </w:rPr>
+        <w:t>funcion</w:t>
+      </w:r>
+      <w:proofErr w:type="spellEnd"/>
+      <w:r>
+        <w:rPr>
+          <w:lang w:val="es-ES"/>
+        </w:rPr>
+        <w:t xml:space="preserve"> </w:t>
+      </w:r>
+      <w:proofErr w:type="spellStart"/>
+      <w:r>
+        <w:rPr>
+          <w:lang w:val="es-ES"/>
+        </w:rPr>
+        <w:t>DrawOn</w:t>
+      </w:r>
+      <w:proofErr w:type="spellEnd"/>
+      <w:r>
+        <w:rPr>
+          <w:lang w:val="es-ES"/>
+        </w:rPr>
+        <w:t>.</w:t>
+      </w:r>
+    </w:p>
+    <w:p>
+      <w:pPr>
+        <w:rPr>
+          <w:lang w:val="es-ES"/>
+        </w:rPr>
+      </w:pPr>
+      <w:r>
         <w:drawing>
-          <wp:inline distT="0" distB="0" distL="0" distR="0" wp14:anchorId="77E48426" wp14:editId="0670BE76">
+          <wp:inline distT="0" distB="0" distL="0" distR="0" wp14:anchorId="18FE4294" wp14:editId="235F23E3">
             <wp:extent cx="5943600" cy="3244215"/>
             <wp:effectExtent l="0" t="0" r="0" b="0"/>
-            <wp:docPr id="7" name="Imagen 7" descr="Captura de pantalla de computadora&#10;&#10;Descripción generada automáticamente"/>
+            <wp:docPr id="5" name="Imagen 5"/>
             <wp:cNvGraphicFramePr>
               <a:graphicFrameLocks xmlns:a="http://schemas.openxmlformats.org/drawingml/2006/main" noChangeAspect="1"/>
             </wp:cNvGraphicFramePr>
@@ -380,17 +703,11 @@
               <a:graphicData uri="http://schemas.openxmlformats.org/drawingml/2006/picture">
                 <pic:pic xmlns:pic="http://schemas.openxmlformats.org/drawingml/2006/picture">
                   <pic:nvPicPr>
-                    <pic:cNvPr id="7" name="opti28jun.png"/>
+                    <pic:cNvPr id="1" name=""/>
                     <pic:cNvPicPr/>
                   </pic:nvPicPr>
                   <pic:blipFill>
-                    <a:blip r:embed="rId9" cstate="print">
-                      <a:extLst>
-                        <a:ext uri="{28A0092B-C50C-407E-A947-70E740481C1C}">
-                          <a14:useLocalDpi xmlns:a14="http://schemas.microsoft.com/office/drawing/2010/main" val="0"/>
-                        </a:ext>
-                      </a:extLst>
-                    </a:blip>
+                    <a:blip r:embed="rId9"/>
                     <a:stretch>
                       <a:fillRect/>
                     </a:stretch>
@@ -410,16 +727,224 @@
           </wp:inline>
         </w:drawing>
       </w:r>
-      <w:r>
+    </w:p>
+    <w:p>
+      <w:pPr>
+        <w:rPr>
+          <w:lang w:val="es-ES"/>
+        </w:rPr>
+      </w:pPr>
+      <w:r>
+        <w:rPr>
+          <w:lang w:val="es-ES"/>
+        </w:rPr>
+        <w:t xml:space="preserve">Intente optimizar el </w:t>
+      </w:r>
+      <w:proofErr w:type="spellStart"/>
+      <w:r>
+        <w:rPr>
+          <w:lang w:val="es-ES"/>
+        </w:rPr>
+        <w:t>spaice</w:t>
+      </w:r>
+      <w:proofErr w:type="spellEnd"/>
+      <w:r>
+        <w:rPr>
+          <w:lang w:val="es-ES"/>
+        </w:rPr>
+        <w:t xml:space="preserve"> </w:t>
+      </w:r>
+      <w:proofErr w:type="spellStart"/>
+      <w:r>
+        <w:rPr>
+          <w:lang w:val="es-ES"/>
+        </w:rPr>
+        <w:t>noise</w:t>
+      </w:r>
+      <w:proofErr w:type="spellEnd"/>
+      <w:r>
+        <w:rPr>
+          <w:lang w:val="es-ES"/>
+        </w:rPr>
+        <w:t xml:space="preserve"> ya que estaba ocasionando </w:t>
+      </w:r>
+      <w:r>
+        <w:rPr>
+          <w:lang w:val="es-ES"/>
+        </w:rPr>
+        <w:t>muchísima</w:t>
+      </w:r>
+      <w:r>
+        <w:rPr>
+          <w:lang w:val="es-ES"/>
+        </w:rPr>
+        <w:t xml:space="preserve"> molestia en el </w:t>
+      </w:r>
+      <w:r>
+        <w:rPr>
+          <w:lang w:val="es-ES"/>
+        </w:rPr>
+        <w:t>código</w:t>
+      </w:r>
+      <w:r>
+        <w:rPr>
+          <w:lang w:val="es-ES"/>
+        </w:rPr>
+        <w:t xml:space="preserve"> y no pude. Para no seguir trabado ahí </w:t>
+      </w:r>
+      <w:r>
+        <w:rPr>
+          <w:lang w:val="es-ES"/>
+        </w:rPr>
+        <w:t>decidí</w:t>
+      </w:r>
+      <w:r>
+        <w:rPr>
+          <w:lang w:val="es-ES"/>
+        </w:rPr>
+        <w:t xml:space="preserve"> comentar las </w:t>
+      </w:r>
+      <w:r>
+        <w:rPr>
+          <w:lang w:val="es-ES"/>
+        </w:rPr>
+        <w:t>líneas</w:t>
+      </w:r>
+      <w:r>
+        <w:rPr>
+          <w:lang w:val="es-ES"/>
+        </w:rPr>
+        <w:t xml:space="preserve"> y correr el </w:t>
+      </w:r>
+      <w:proofErr w:type="spellStart"/>
+      <w:r>
+        <w:rPr>
+          <w:lang w:val="es-ES"/>
+        </w:rPr>
+        <w:t>profiler</w:t>
+      </w:r>
+      <w:proofErr w:type="spellEnd"/>
+      <w:r>
+        <w:rPr>
+          <w:lang w:val="es-ES"/>
+        </w:rPr>
+        <w:t xml:space="preserve"> </w:t>
+      </w:r>
+      <w:r>
+        <w:rPr>
+          <w:lang w:val="es-ES"/>
+        </w:rPr>
+        <w:t>de nuevo</w:t>
+      </w:r>
+      <w:r>
+        <w:rPr>
+          <w:lang w:val="es-ES"/>
+        </w:rPr>
+        <w:t xml:space="preserve"> para ver el siguiente problema. La </w:t>
+      </w:r>
+      <w:r>
+        <w:rPr>
+          <w:lang w:val="es-ES"/>
+        </w:rPr>
+        <w:t>única</w:t>
+      </w:r>
+      <w:r>
+        <w:rPr>
+          <w:lang w:val="es-ES"/>
+        </w:rPr>
+        <w:t xml:space="preserve"> </w:t>
+      </w:r>
+      <w:r>
+        <w:rPr>
+          <w:lang w:val="es-ES"/>
+        </w:rPr>
+        <w:t>línea</w:t>
+      </w:r>
+      <w:r>
+        <w:rPr>
+          <w:lang w:val="es-ES"/>
+        </w:rPr>
+        <w:t xml:space="preserve"> que modifique fue en el </w:t>
+      </w:r>
+      <w:proofErr w:type="spellStart"/>
+      <w:r>
+        <w:rPr>
+          <w:lang w:val="es-ES"/>
+        </w:rPr>
+        <w:t>FullDrawOn</w:t>
+      </w:r>
+      <w:proofErr w:type="spellEnd"/>
+      <w:r>
+        <w:rPr>
+          <w:lang w:val="es-ES"/>
+        </w:rPr>
+        <w:t xml:space="preserve"> fue </w:t>
+      </w:r>
+      <w:proofErr w:type="spellStart"/>
+      <w:r>
+        <w:rPr>
+          <w:lang w:val="es-ES"/>
+        </w:rPr>
+        <w:t>DrawBoundsOn</w:t>
+      </w:r>
+      <w:proofErr w:type="spellEnd"/>
+      <w:r>
+        <w:rPr>
+          <w:lang w:val="es-ES"/>
+        </w:rPr>
+        <w:t>(</w:t>
+      </w:r>
+      <w:proofErr w:type="spellStart"/>
+      <w:r>
+        <w:rPr>
+          <w:lang w:val="es-ES"/>
+        </w:rPr>
+        <w:t>graphics</w:t>
+      </w:r>
+      <w:proofErr w:type="spellEnd"/>
+      <w:r>
+        <w:rPr>
+          <w:lang w:val="es-ES"/>
+        </w:rPr>
+        <w:t>);</w:t>
+      </w:r>
+      <w:r>
+        <w:rPr>
+          <w:lang w:val="es-ES"/>
+        </w:rPr>
+        <w:t xml:space="preserve"> pero no mejoro el </w:t>
+      </w:r>
+      <w:r>
+        <w:rPr>
+          <w:lang w:val="es-ES"/>
+        </w:rPr>
+        <w:t>código</w:t>
+      </w:r>
+      <w:r>
+        <w:rPr>
+          <w:lang w:val="es-ES"/>
+        </w:rPr>
+        <w:t>.</w:t>
+      </w:r>
+    </w:p>
+    <w:p>
+      <w:pPr>
         <w:rPr>
           <w:u w:val="single"/>
           <w:lang w:val="es-ES"/>
         </w:rPr>
+      </w:pPr>
+      <w:r>
+        <w:rPr>
+          <w:u w:val="single"/>
+          <w:lang w:val="es-ES"/>
+        </w:rPr>
+        <w:lastRenderedPageBreak/>
         <w:drawing>
-          <wp:inline distT="0" distB="0" distL="0" distR="0" wp14:anchorId="046065DB" wp14:editId="29ED9945">
+          <wp:inline distT="0" distB="0" distL="0" distR="0" wp14:anchorId="77E48426" wp14:editId="0670BE76">
             <wp:extent cx="5943600" cy="3244215"/>
             <wp:effectExtent l="0" t="0" r="0" b="0"/>
-            <wp:docPr id="8" name="Imagen 8" descr="Captura de pantalla de computadora&#10;&#10;Descripción generada automáticamente"/>
+            <wp:docPr id="7" name="Imagen 7" descr="Captura de pantalla de computadora&#10;&#10;Descripción generada automáticamente"/>
             <wp:cNvGraphicFramePr>
               <a:graphicFrameLocks xmlns:a="http://schemas.openxmlformats.org/drawingml/2006/main" noChangeAspect="1"/>
             </wp:cNvGraphicFramePr>
@@ -427,7 +952,7 @@
               <a:graphicData uri="http://schemas.openxmlformats.org/drawingml/2006/picture">
                 <pic:pic xmlns:pic="http://schemas.openxmlformats.org/drawingml/2006/picture">
                   <pic:nvPicPr>
-                    <pic:cNvPr id="8" name="opti28jun2.png"/>
+                    <pic:cNvPr id="7" name="opti28jun.png"/>
                     <pic:cNvPicPr/>
                   </pic:nvPicPr>
                   <pic:blipFill>
@@ -457,25 +982,16 @@
           </wp:inline>
         </w:drawing>
       </w:r>
-    </w:p>
-    <w:p>
-      <w:pPr>
+      <w:r>
         <w:rPr>
           <w:u w:val="single"/>
           <w:lang w:val="es-ES"/>
         </w:rPr>
-      </w:pPr>
-      <w:r>
-        <w:rPr>
-          <w:u w:val="single"/>
-          <w:lang w:val="es-ES"/>
-        </w:rPr>
-        <w:lastRenderedPageBreak/>
         <w:drawing>
-          <wp:inline distT="0" distB="0" distL="0" distR="0" wp14:anchorId="5C59A66E" wp14:editId="7E14F2F8">
+          <wp:inline distT="0" distB="0" distL="0" distR="0" wp14:anchorId="046065DB" wp14:editId="29ED9945">
             <wp:extent cx="5943600" cy="3244215"/>
             <wp:effectExtent l="0" t="0" r="0" b="0"/>
-            <wp:docPr id="9" name="Imagen 9" descr="Captura de pantalla de computadora&#10;&#10;Descripción generada automáticamente"/>
+            <wp:docPr id="8" name="Imagen 8" descr="Captura de pantalla de computadora&#10;&#10;Descripción generada automáticamente"/>
             <wp:cNvGraphicFramePr>
               <a:graphicFrameLocks xmlns:a="http://schemas.openxmlformats.org/drawingml/2006/main" noChangeAspect="1"/>
             </wp:cNvGraphicFramePr>
@@ -483,7 +999,7 @@
               <a:graphicData uri="http://schemas.openxmlformats.org/drawingml/2006/picture">
                 <pic:pic xmlns:pic="http://schemas.openxmlformats.org/drawingml/2006/picture">
                   <pic:nvPicPr>
-                    <pic:cNvPr id="9" name="PLAYERSHIPUPDATE.png"/>
+                    <pic:cNvPr id="8" name="opti28jun2.png"/>
                     <pic:cNvPicPr/>
                   </pic:nvPicPr>
                   <pic:blipFill>
@@ -517,64 +1033,21 @@
     <w:p>
       <w:pPr>
         <w:rPr>
-          <w:lang w:val="es-ES"/>
-        </w:rPr>
-      </w:pPr>
-      <w:r>
-        <w:rPr>
-          <w:lang w:val="es-ES"/>
-        </w:rPr>
-        <w:t xml:space="preserve">Como se puede observar en las siguientes imágenes, algo que esta ocasionando mucha molestia en el codigo es el Update de la playership, especificamente en los metodos CheckForPowerUps y CheckForCollision. </w:t>
-      </w:r>
-    </w:p>
-    <w:p>
-      <w:pPr>
-        <w:rPr>
-          <w:lang w:val="es-ES"/>
-        </w:rPr>
-      </w:pPr>
-      <w:r>
-        <w:rPr>
-          <w:lang w:val="es-ES"/>
-        </w:rPr>
-        <w:t>Lo que esta sucediendo es que el metodo busca en todos los objetos con los que colisiona, esto incluye por ejemplo las estrellas que son muchisimas instacias. Por ende desperdicia muchisimo tiempo y recursos de la maquina, tendria que buscar una manera en la que no haga esto.</w:t>
-      </w:r>
-    </w:p>
-    <w:p>
-      <w:pPr>
-        <w:rPr>
-          <w:lang w:val="es-ES"/>
-        </w:rPr>
-      </w:pPr>
-      <w:r>
-        <w:rPr>
-          <w:lang w:val="es-ES"/>
-        </w:rPr>
-        <w:t xml:space="preserve">Lo que hice fue simplemente cambiar el orden del linq para que primero identifique si el objeto es una nave enemiga y que despues se fije si colisiona. Esto mejoro muchisimo la fluidez del programa, despues hice exactamente lo mismo con checkforpowerups y tambien mejoro </w:t>
-      </w:r>
-      <w:r>
-        <w:rPr>
-          <w:lang w:val="es-ES"/>
-        </w:rPr>
-        <w:t>mucho. A continuacion dejo las mediciones.</w:t>
-      </w:r>
-    </w:p>
-    <w:p>
-      <w:pPr>
-        <w:rPr>
-          <w:lang w:val="es-ES"/>
-        </w:rPr>
-      </w:pPr>
-      <w:r>
-        <w:rPr>
+          <w:u w:val="single"/>
+          <w:lang w:val="es-ES"/>
+        </w:rPr>
+      </w:pPr>
+      <w:r>
+        <w:rPr>
+          <w:u w:val="single"/>
           <w:lang w:val="es-ES"/>
         </w:rPr>
         <w:lastRenderedPageBreak/>
         <w:drawing>
-          <wp:inline distT="0" distB="0" distL="0" distR="0" wp14:anchorId="4589DC21" wp14:editId="3830010C">
+          <wp:inline distT="0" distB="0" distL="0" distR="0" wp14:anchorId="5C59A66E" wp14:editId="7E14F2F8">
             <wp:extent cx="5943600" cy="3244215"/>
             <wp:effectExtent l="0" t="0" r="0" b="0"/>
-            <wp:docPr id="10" name="Imagen 10" descr="Captura de pantalla de computadora&#10;&#10;Descripción generada automáticamente"/>
+            <wp:docPr id="9" name="Imagen 9" descr="Captura de pantalla de computadora&#10;&#10;Descripción generada automáticamente"/>
             <wp:cNvGraphicFramePr>
               <a:graphicFrameLocks xmlns:a="http://schemas.openxmlformats.org/drawingml/2006/main" noChangeAspect="1"/>
             </wp:cNvGraphicFramePr>
@@ -582,7 +1055,7 @@
               <a:graphicData uri="http://schemas.openxmlformats.org/drawingml/2006/picture">
                 <pic:pic xmlns:pic="http://schemas.openxmlformats.org/drawingml/2006/picture">
                   <pic:nvPicPr>
-                    <pic:cNvPr id="10" name="fullupdatePostOpti.png"/>
+                    <pic:cNvPr id="9" name="PLAYERSHIPUPDATE.png"/>
                     <pic:cNvPicPr/>
                   </pic:nvPicPr>
                   <pic:blipFill>
@@ -612,15 +1085,360 @@
           </wp:inline>
         </w:drawing>
       </w:r>
-      <w:r>
-        <w:rPr>
-          <w:lang w:val="es-ES"/>
-        </w:rPr>
+    </w:p>
+    <w:p>
+      <w:pPr>
+        <w:rPr>
+          <w:lang w:val="es-ES"/>
+        </w:rPr>
+      </w:pPr>
+      <w:r>
+        <w:rPr>
+          <w:lang w:val="es-ES"/>
+        </w:rPr>
+        <w:t xml:space="preserve">Como se puede observar en las siguientes imágenes, algo que </w:t>
+      </w:r>
+      <w:r>
+        <w:rPr>
+          <w:lang w:val="es-ES"/>
+        </w:rPr>
+        <w:t>está</w:t>
+      </w:r>
+      <w:r>
+        <w:rPr>
+          <w:lang w:val="es-ES"/>
+        </w:rPr>
+        <w:t xml:space="preserve"> ocasionando mucha molestia en el </w:t>
+      </w:r>
+      <w:r>
+        <w:rPr>
+          <w:lang w:val="es-ES"/>
+        </w:rPr>
+        <w:t>código</w:t>
+      </w:r>
+      <w:r>
+        <w:rPr>
+          <w:lang w:val="es-ES"/>
+        </w:rPr>
+        <w:t xml:space="preserve"> es el </w:t>
+      </w:r>
+      <w:proofErr w:type="spellStart"/>
+      <w:r>
+        <w:rPr>
+          <w:lang w:val="es-ES"/>
+        </w:rPr>
+        <w:t>Update</w:t>
+      </w:r>
+      <w:proofErr w:type="spellEnd"/>
+      <w:r>
+        <w:rPr>
+          <w:lang w:val="es-ES"/>
+        </w:rPr>
+        <w:t xml:space="preserve"> de la </w:t>
+      </w:r>
+      <w:proofErr w:type="spellStart"/>
+      <w:r>
+        <w:rPr>
+          <w:lang w:val="es-ES"/>
+        </w:rPr>
+        <w:t>playership</w:t>
+      </w:r>
+      <w:proofErr w:type="spellEnd"/>
+      <w:r>
+        <w:rPr>
+          <w:lang w:val="es-ES"/>
+        </w:rPr>
+        <w:t xml:space="preserve">, </w:t>
+      </w:r>
+      <w:r>
+        <w:rPr>
+          <w:lang w:val="es-ES"/>
+        </w:rPr>
+        <w:t>específicamente</w:t>
+      </w:r>
+      <w:r>
+        <w:rPr>
+          <w:lang w:val="es-ES"/>
+        </w:rPr>
+        <w:t xml:space="preserve"> en los </w:t>
+      </w:r>
+      <w:r>
+        <w:rPr>
+          <w:lang w:val="es-ES"/>
+        </w:rPr>
+        <w:t>métodos</w:t>
+      </w:r>
+      <w:r>
+        <w:rPr>
+          <w:lang w:val="es-ES"/>
+        </w:rPr>
+        <w:t xml:space="preserve"> </w:t>
+      </w:r>
+      <w:proofErr w:type="spellStart"/>
+      <w:r>
+        <w:rPr>
+          <w:lang w:val="es-ES"/>
+        </w:rPr>
+        <w:t>CheckForPowerUps</w:t>
+      </w:r>
+      <w:proofErr w:type="spellEnd"/>
+      <w:r>
+        <w:rPr>
+          <w:lang w:val="es-ES"/>
+        </w:rPr>
+        <w:t xml:space="preserve"> y </w:t>
+      </w:r>
+      <w:proofErr w:type="spellStart"/>
+      <w:r>
+        <w:rPr>
+          <w:lang w:val="es-ES"/>
+        </w:rPr>
+        <w:t>CheckForCollision</w:t>
+      </w:r>
+      <w:proofErr w:type="spellEnd"/>
+      <w:r>
+        <w:rPr>
+          <w:lang w:val="es-ES"/>
+        </w:rPr>
+        <w:t xml:space="preserve">. </w:t>
+      </w:r>
+    </w:p>
+    <w:p>
+      <w:pPr>
+        <w:rPr>
+          <w:lang w:val="es-ES"/>
+        </w:rPr>
+      </w:pPr>
+      <w:r>
+        <w:rPr>
+          <w:lang w:val="es-ES"/>
+        </w:rPr>
+        <w:t xml:space="preserve">Lo que </w:t>
+      </w:r>
+      <w:proofErr w:type="spellStart"/>
+      <w:r>
+        <w:rPr>
+          <w:lang w:val="es-ES"/>
+        </w:rPr>
+        <w:t>esta</w:t>
+      </w:r>
+      <w:proofErr w:type="spellEnd"/>
+      <w:r>
+        <w:rPr>
+          <w:lang w:val="es-ES"/>
+        </w:rPr>
+        <w:t xml:space="preserve"> sucediendo es que el </w:t>
+      </w:r>
+      <w:proofErr w:type="spellStart"/>
+      <w:r>
+        <w:rPr>
+          <w:lang w:val="es-ES"/>
+        </w:rPr>
+        <w:t>metodo</w:t>
+      </w:r>
+      <w:proofErr w:type="spellEnd"/>
+      <w:r>
+        <w:rPr>
+          <w:lang w:val="es-ES"/>
+        </w:rPr>
+        <w:t xml:space="preserve"> busca en todos los objetos con los que colisiona, esto incluye por ejemplo las estrellas que son </w:t>
+      </w:r>
+      <w:r>
+        <w:rPr>
+          <w:lang w:val="es-ES"/>
+        </w:rPr>
+        <w:t>muchísimas</w:t>
+      </w:r>
+      <w:r>
+        <w:rPr>
+          <w:lang w:val="es-ES"/>
+        </w:rPr>
+        <w:t xml:space="preserve"> </w:t>
+      </w:r>
+      <w:r>
+        <w:rPr>
+          <w:lang w:val="es-ES"/>
+        </w:rPr>
+        <w:t>instancias</w:t>
+      </w:r>
+      <w:r>
+        <w:rPr>
+          <w:lang w:val="es-ES"/>
+        </w:rPr>
+        <w:t xml:space="preserve">. Por </w:t>
+      </w:r>
+      <w:r>
+        <w:rPr>
+          <w:lang w:val="es-ES"/>
+        </w:rPr>
+        <w:t>ende,</w:t>
+      </w:r>
+      <w:r>
+        <w:rPr>
+          <w:lang w:val="es-ES"/>
+        </w:rPr>
+        <w:t xml:space="preserve"> desperdicia </w:t>
+      </w:r>
+      <w:r>
+        <w:rPr>
+          <w:lang w:val="es-ES"/>
+        </w:rPr>
+        <w:t>muchísimo</w:t>
+      </w:r>
+      <w:r>
+        <w:rPr>
+          <w:lang w:val="es-ES"/>
+        </w:rPr>
+        <w:t xml:space="preserve"> tiempo y recursos de la </w:t>
+      </w:r>
+      <w:r>
+        <w:rPr>
+          <w:lang w:val="es-ES"/>
+        </w:rPr>
+        <w:t>máquina</w:t>
+      </w:r>
+      <w:r>
+        <w:rPr>
+          <w:lang w:val="es-ES"/>
+        </w:rPr>
+        <w:t xml:space="preserve">, </w:t>
+      </w:r>
+      <w:r>
+        <w:rPr>
+          <w:lang w:val="es-ES"/>
+        </w:rPr>
+        <w:t>tendría</w:t>
+      </w:r>
+      <w:r>
+        <w:rPr>
+          <w:lang w:val="es-ES"/>
+        </w:rPr>
+        <w:t xml:space="preserve"> que buscar una manera en la que no haga esto.</w:t>
+      </w:r>
+    </w:p>
+    <w:p>
+      <w:pPr>
+        <w:rPr>
+          <w:lang w:val="es-ES"/>
+        </w:rPr>
+      </w:pPr>
+      <w:r>
+        <w:rPr>
+          <w:lang w:val="es-ES"/>
+        </w:rPr>
+        <w:t xml:space="preserve">Lo que hice fue simplemente cambiar el orden del </w:t>
+      </w:r>
+      <w:proofErr w:type="spellStart"/>
+      <w:r>
+        <w:rPr>
+          <w:lang w:val="es-ES"/>
+        </w:rPr>
+        <w:t>linq</w:t>
+      </w:r>
+      <w:proofErr w:type="spellEnd"/>
+      <w:r>
+        <w:rPr>
+          <w:lang w:val="es-ES"/>
+        </w:rPr>
+        <w:t xml:space="preserve"> para que primero identifique si el objeto es una nave enemiga y que </w:t>
+      </w:r>
+      <w:r>
+        <w:rPr>
+          <w:lang w:val="es-ES"/>
+        </w:rPr>
+        <w:t>después</w:t>
+      </w:r>
+      <w:r>
+        <w:rPr>
+          <w:lang w:val="es-ES"/>
+        </w:rPr>
+        <w:t xml:space="preserve"> se fije si colisiona. Esto mejoro </w:t>
+      </w:r>
+      <w:r>
+        <w:rPr>
+          <w:lang w:val="es-ES"/>
+        </w:rPr>
+        <w:t>muchísimo</w:t>
+      </w:r>
+      <w:r>
+        <w:rPr>
+          <w:lang w:val="es-ES"/>
+        </w:rPr>
+        <w:t xml:space="preserve"> la fluidez del programa, </w:t>
+      </w:r>
+      <w:r>
+        <w:rPr>
+          <w:lang w:val="es-ES"/>
+        </w:rPr>
+        <w:t>después</w:t>
+      </w:r>
+      <w:r>
+        <w:rPr>
+          <w:lang w:val="es-ES"/>
+        </w:rPr>
+        <w:t xml:space="preserve"> hice exactamente lo mismo con </w:t>
+      </w:r>
+      <w:proofErr w:type="spellStart"/>
+      <w:r>
+        <w:rPr>
+          <w:lang w:val="es-ES"/>
+        </w:rPr>
+        <w:t>checkforpowerups</w:t>
+      </w:r>
+      <w:proofErr w:type="spellEnd"/>
+      <w:r>
+        <w:rPr>
+          <w:lang w:val="es-ES"/>
+        </w:rPr>
+        <w:t xml:space="preserve"> y </w:t>
+      </w:r>
+      <w:r>
+        <w:rPr>
+          <w:lang w:val="es-ES"/>
+        </w:rPr>
+        <w:t>también</w:t>
+      </w:r>
+      <w:r>
+        <w:rPr>
+          <w:lang w:val="es-ES"/>
+        </w:rPr>
+        <w:t xml:space="preserve"> mejoro </w:t>
+      </w:r>
+      <w:r>
+        <w:rPr>
+          <w:lang w:val="es-ES"/>
+        </w:rPr>
+        <w:t xml:space="preserve">mucho. A </w:t>
+      </w:r>
+      <w:r>
+        <w:rPr>
+          <w:lang w:val="es-ES"/>
+        </w:rPr>
+        <w:t>continuación</w:t>
+      </w:r>
+      <w:r>
+        <w:rPr>
+          <w:lang w:val="es-ES"/>
+        </w:rPr>
+        <w:t xml:space="preserve"> dejo las mediciones.</w:t>
+      </w:r>
+    </w:p>
+    <w:p>
+      <w:pPr>
+        <w:rPr>
+          <w:lang w:val="es-ES"/>
+        </w:rPr>
+      </w:pPr>
+      <w:r>
+        <w:rPr>
+          <w:lang w:val="es-ES"/>
+        </w:rPr>
+        <w:lastRenderedPageBreak/>
         <w:drawing>
-          <wp:inline distT="0" distB="0" distL="0" distR="0" wp14:anchorId="0C1A0CB9" wp14:editId="6F7A9C9C">
+          <wp:inline distT="0" distB="0" distL="0" distR="0" wp14:anchorId="4589DC21" wp14:editId="3830010C">
             <wp:extent cx="5943600" cy="3244215"/>
             <wp:effectExtent l="0" t="0" r="0" b="0"/>
-            <wp:docPr id="11" name="Imagen 11" descr="Captura de pantalla de computadora&#10;&#10;Descripción generada automáticamente"/>
+            <wp:docPr id="10" name="Imagen 10" descr="Captura de pantalla de computadora&#10;&#10;Descripción generada automáticamente"/>
             <wp:cNvGraphicFramePr>
               <a:graphicFrameLocks xmlns:a="http://schemas.openxmlformats.org/drawingml/2006/main" noChangeAspect="1"/>
             </wp:cNvGraphicFramePr>
@@ -628,7 +1446,7 @@
               <a:graphicData uri="http://schemas.openxmlformats.org/drawingml/2006/picture">
                 <pic:pic xmlns:pic="http://schemas.openxmlformats.org/drawingml/2006/picture">
                   <pic:nvPicPr>
-                    <pic:cNvPr id="11" name="FULLUPTADTEATRODENPOSTOPTI.png"/>
+                    <pic:cNvPr id="10" name="fullupdatePostOpti.png"/>
                     <pic:cNvPicPr/>
                   </pic:nvPicPr>
                   <pic:blipFill>
@@ -658,31 +1476,141 @@
           </wp:inline>
         </w:drawing>
       </w:r>
-    </w:p>
-    <w:p>
-      <w:pPr>
-        <w:rPr>
-          <w:lang w:val="es-ES"/>
-        </w:rPr>
-      </w:pPr>
-      <w:r>
-        <w:rPr>
-          <w:lang w:val="es-ES"/>
-        </w:rPr>
-        <w:t>Como se puede observar el Game.PlayerShip Update ya practicamente no causa problemas.</w:t>
-      </w:r>
-    </w:p>
-    <w:p>
-      <w:pPr>
-        <w:rPr>
-          <w:lang w:val="es-ES"/>
-        </w:rPr>
-      </w:pPr>
-      <w:r>
-        <w:rPr>
-          <w:lang w:val="es-ES"/>
-        </w:rPr>
-        <w:t>A continuacion pondre las siguientes mediciones:</w:t>
+      <w:r>
+        <w:rPr>
+          <w:lang w:val="es-ES"/>
+        </w:rPr>
+        <w:drawing>
+          <wp:inline distT="0" distB="0" distL="0" distR="0" wp14:anchorId="0C1A0CB9" wp14:editId="6F7A9C9C">
+            <wp:extent cx="5943600" cy="3244215"/>
+            <wp:effectExtent l="0" t="0" r="0" b="0"/>
+            <wp:docPr id="11" name="Imagen 11" descr="Captura de pantalla de computadora&#10;&#10;Descripción generada automáticamente"/>
+            <wp:cNvGraphicFramePr>
+              <a:graphicFrameLocks xmlns:a="http://schemas.openxmlformats.org/drawingml/2006/main" noChangeAspect="1"/>
+            </wp:cNvGraphicFramePr>
+            <a:graphic xmlns:a="http://schemas.openxmlformats.org/drawingml/2006/main">
+              <a:graphicData uri="http://schemas.openxmlformats.org/drawingml/2006/picture">
+                <pic:pic xmlns:pic="http://schemas.openxmlformats.org/drawingml/2006/picture">
+                  <pic:nvPicPr>
+                    <pic:cNvPr id="11" name="FULLUPTADTEATRODENPOSTOPTI.png"/>
+                    <pic:cNvPicPr/>
+                  </pic:nvPicPr>
+                  <pic:blipFill>
+                    <a:blip r:embed="rId14" cstate="print">
+                      <a:extLst>
+                        <a:ext uri="{28A0092B-C50C-407E-A947-70E740481C1C}">
+                          <a14:useLocalDpi xmlns:a14="http://schemas.microsoft.com/office/drawing/2010/main" val="0"/>
+                        </a:ext>
+                      </a:extLst>
+                    </a:blip>
+                    <a:stretch>
+                      <a:fillRect/>
+                    </a:stretch>
+                  </pic:blipFill>
+                  <pic:spPr>
+                    <a:xfrm>
+                      <a:off x="0" y="0"/>
+                      <a:ext cx="5943600" cy="3244215"/>
+                    </a:xfrm>
+                    <a:prstGeom prst="rect">
+                      <a:avLst/>
+                    </a:prstGeom>
+                  </pic:spPr>
+                </pic:pic>
+              </a:graphicData>
+            </a:graphic>
+          </wp:inline>
+        </w:drawing>
+      </w:r>
+    </w:p>
+    <w:p>
+      <w:pPr>
+        <w:rPr>
+          <w:lang w:val="es-ES"/>
+        </w:rPr>
+      </w:pPr>
+      <w:r>
+        <w:rPr>
+          <w:lang w:val="es-ES"/>
+        </w:rPr>
+        <w:t xml:space="preserve">Como se puede observar el </w:t>
+      </w:r>
+      <w:proofErr w:type="spellStart"/>
+      <w:r>
+        <w:rPr>
+          <w:lang w:val="es-ES"/>
+        </w:rPr>
+        <w:t>Game.PlayerShip</w:t>
+      </w:r>
+      <w:proofErr w:type="spellEnd"/>
+      <w:r>
+        <w:rPr>
+          <w:lang w:val="es-ES"/>
+        </w:rPr>
+        <w:t xml:space="preserve"> </w:t>
+      </w:r>
+      <w:proofErr w:type="spellStart"/>
+      <w:r>
+        <w:rPr>
+          <w:lang w:val="es-ES"/>
+        </w:rPr>
+        <w:t>Update</w:t>
+      </w:r>
+      <w:proofErr w:type="spellEnd"/>
+      <w:r>
+        <w:rPr>
+          <w:lang w:val="es-ES"/>
+        </w:rPr>
+        <w:t xml:space="preserve"> ya </w:t>
+      </w:r>
+      <w:r>
+        <w:rPr>
+          <w:lang w:val="es-ES"/>
+        </w:rPr>
+        <w:t>prácticamente</w:t>
+      </w:r>
+      <w:r>
+        <w:rPr>
+          <w:lang w:val="es-ES"/>
+        </w:rPr>
+        <w:t xml:space="preserve"> no causa problemas.</w:t>
+      </w:r>
+    </w:p>
+    <w:p>
+      <w:pPr>
+        <w:rPr>
+          <w:lang w:val="es-ES"/>
+        </w:rPr>
+      </w:pPr>
+      <w:r>
+        <w:rPr>
+          <w:lang w:val="es-ES"/>
+        </w:rPr>
+        <w:t xml:space="preserve">A </w:t>
+      </w:r>
+      <w:r>
+        <w:rPr>
+          <w:lang w:val="es-ES"/>
+        </w:rPr>
+        <w:t>continuación</w:t>
+      </w:r>
+      <w:r>
+        <w:rPr>
+          <w:lang w:val="es-ES"/>
+        </w:rPr>
+        <w:t xml:space="preserve"> </w:t>
+      </w:r>
+      <w:r>
+        <w:rPr>
+          <w:lang w:val="es-ES"/>
+        </w:rPr>
+        <w:t>pondré</w:t>
+      </w:r>
+      <w:r>
+        <w:rPr>
+          <w:lang w:val="es-ES"/>
+        </w:rPr>
+        <w:t xml:space="preserve"> las siguientes mediciones:</w:t>
       </w:r>
     </w:p>
     <w:p>
@@ -712,7 +1640,7 @@
                     <pic:cNvPicPr/>
                   </pic:nvPicPr>
                   <pic:blipFill>
-                    <a:blip r:embed="rId14" cstate="print">
+                    <a:blip r:embed="rId15" cstate="print">
                       <a:extLst>
                         <a:ext uri="{28A0092B-C50C-407E-A947-70E740481C1C}">
                           <a14:useLocalDpi xmlns:a14="http://schemas.microsoft.com/office/drawing/2010/main" val="0"/>
@@ -749,7 +1677,31 @@
         <w:rPr>
           <w:lang w:val="es-ES"/>
         </w:rPr>
-        <w:t>Como se puede observar las instancias no paran de crecer de manera drastica a medida que avanza el tiempo. Esto hace que a medida que pase el tiempo en el juego este vaya cada vez mas lento debido a la cantidad de instancias que hay.</w:t>
+        <w:t xml:space="preserve">Como se puede observar las instancias no paran de crecer de manera </w:t>
+      </w:r>
+      <w:r>
+        <w:rPr>
+          <w:lang w:val="es-ES"/>
+        </w:rPr>
+        <w:t>drástica</w:t>
+      </w:r>
+      <w:r>
+        <w:rPr>
+          <w:lang w:val="es-ES"/>
+        </w:rPr>
+        <w:t xml:space="preserve"> a medida que avanza el tiempo. Esto hace que a medida que pase el tiempo en el juego este vaya cada vez </w:t>
+      </w:r>
+      <w:r>
+        <w:rPr>
+          <w:lang w:val="es-ES"/>
+        </w:rPr>
+        <w:t>más</w:t>
+      </w:r>
+      <w:r>
+        <w:rPr>
+          <w:lang w:val="es-ES"/>
+        </w:rPr>
+        <w:t xml:space="preserve"> lento debido a la cantidad de instancias que hay.</w:t>
       </w:r>
     </w:p>
     <w:p>
@@ -778,7 +1730,7 @@
                     <pic:cNvPicPr/>
                   </pic:nvPicPr>
                   <pic:blipFill>
-                    <a:blip r:embed="rId15" cstate="print">
+                    <a:blip r:embed="rId16" cstate="print">
                       <a:extLst>
                         <a:ext uri="{28A0092B-C50C-407E-A947-70E740481C1C}">
                           <a14:useLocalDpi xmlns:a14="http://schemas.microsoft.com/office/drawing/2010/main" val="0"/>
@@ -821,7 +1773,21 @@
         <w:rPr>
           <w:lang w:val="es-ES"/>
         </w:rPr>
-        <w:t xml:space="preserve"> aquí se puede observar como el FullDrawOn consume muchos recursos del programa, calculo que en parte tiene sentido ya que es el dibujado de las imágenes pero aun </w:t>
+        <w:t xml:space="preserve"> aquí se puede observar como el </w:t>
+      </w:r>
+      <w:proofErr w:type="spellStart"/>
+      <w:r>
+        <w:rPr>
+          <w:lang w:val="es-ES"/>
+        </w:rPr>
+        <w:t>FullDrawOn</w:t>
+      </w:r>
+      <w:proofErr w:type="spellEnd"/>
+      <w:r>
+        <w:rPr>
+          <w:lang w:val="es-ES"/>
+        </w:rPr>
+        <w:t xml:space="preserve"> consume muchos recursos del programa, calculo que en parte tiene sentido ya que es el dibujado de las imágenes pero aun </w:t>
       </w:r>
       <w:r>
         <w:rPr>
@@ -854,7 +1820,19 @@
           <w:lang w:val="es-ES"/>
         </w:rPr>
         <w:lastRenderedPageBreak/>
-        <w:t xml:space="preserve">Analizando mas el </w:t>
+        <w:t xml:space="preserve">Analizando </w:t>
+      </w:r>
+      <w:r>
+        <w:rPr>
+          <w:lang w:val="es-ES"/>
+        </w:rPr>
+        <w:t>más</w:t>
+      </w:r>
+      <w:r>
+        <w:rPr>
+          <w:lang w:val="es-ES"/>
+        </w:rPr>
+        <w:t xml:space="preserve"> el </w:t>
       </w:r>
       <w:r>
         <w:rPr>
@@ -866,7 +1844,21 @@
         <w:rPr>
           <w:lang w:val="es-ES"/>
         </w:rPr>
-        <w:t xml:space="preserve"> me di cuenta que los elementos dentro de la lista de los gameobjects es en su gran </w:t>
+        <w:t xml:space="preserve"> me di cuenta que los elementos dentro de la lista de los </w:t>
+      </w:r>
+      <w:proofErr w:type="spellStart"/>
+      <w:r>
+        <w:rPr>
+          <w:lang w:val="es-ES"/>
+        </w:rPr>
+        <w:t>gameobjects</w:t>
+      </w:r>
+      <w:proofErr w:type="spellEnd"/>
+      <w:r>
+        <w:rPr>
+          <w:lang w:val="es-ES"/>
+        </w:rPr>
+        <w:t xml:space="preserve"> es en su gran </w:t>
       </w:r>
       <w:r>
         <w:rPr>
@@ -878,7 +1870,49 @@
         <w:rPr>
           <w:lang w:val="es-ES"/>
         </w:rPr>
-        <w:t xml:space="preserve"> estrellas, esto se debe a que estas se instancian pero nunca se eliminan. No creo que esto afecte en el draw on de todas maneras ya que solo se dibujan los elementos visibles, de todas maneras es un problema que se debe solucionar. En cuanto al drawOn no </w:t>
+        <w:t xml:space="preserve"> estrellas, esto se debe a que estas se instancian pero nunca se eliminan. No creo que esto afecte en el </w:t>
+      </w:r>
+      <w:proofErr w:type="spellStart"/>
+      <w:r>
+        <w:rPr>
+          <w:lang w:val="es-ES"/>
+        </w:rPr>
+        <w:t>draw</w:t>
+      </w:r>
+      <w:proofErr w:type="spellEnd"/>
+      <w:r>
+        <w:rPr>
+          <w:lang w:val="es-ES"/>
+        </w:rPr>
+        <w:t xml:space="preserve"> </w:t>
+      </w:r>
+      <w:proofErr w:type="spellStart"/>
+      <w:r>
+        <w:rPr>
+          <w:lang w:val="es-ES"/>
+        </w:rPr>
+        <w:t>on</w:t>
+      </w:r>
+      <w:proofErr w:type="spellEnd"/>
+      <w:r>
+        <w:rPr>
+          <w:lang w:val="es-ES"/>
+        </w:rPr>
+        <w:t xml:space="preserve"> de todas maneras ya que solo se dibujan los elementos visibles, de todas maneras es un problema que se debe solucionar. En cuanto al </w:t>
+      </w:r>
+      <w:proofErr w:type="spellStart"/>
+      <w:r>
+        <w:rPr>
+          <w:lang w:val="es-ES"/>
+        </w:rPr>
+        <w:t>drawOn</w:t>
+      </w:r>
+      <w:proofErr w:type="spellEnd"/>
+      <w:r>
+        <w:rPr>
+          <w:lang w:val="es-ES"/>
+        </w:rPr>
+        <w:t xml:space="preserve"> no </w:t>
       </w:r>
       <w:r>
         <w:rPr>
@@ -890,7 +1924,35 @@
         <w:rPr>
           <w:lang w:val="es-ES"/>
         </w:rPr>
-        <w:t xml:space="preserve"> una gran manera de solucionarlo excepto por eliminar el primer DrawOn graphics que no hace nada, hasta donde puedo entender </w:t>
+        <w:t xml:space="preserve"> una gran manera de solucionarlo excepto por eliminar el primer </w:t>
+      </w:r>
+      <w:proofErr w:type="spellStart"/>
+      <w:r>
+        <w:rPr>
+          <w:lang w:val="es-ES"/>
+        </w:rPr>
+        <w:t>DrawOn</w:t>
+      </w:r>
+      <w:proofErr w:type="spellEnd"/>
+      <w:r>
+        <w:rPr>
+          <w:lang w:val="es-ES"/>
+        </w:rPr>
+        <w:t xml:space="preserve"> </w:t>
+      </w:r>
+      <w:proofErr w:type="spellStart"/>
+      <w:r>
+        <w:rPr>
+          <w:lang w:val="es-ES"/>
+        </w:rPr>
+        <w:t>graphics</w:t>
+      </w:r>
+      <w:proofErr w:type="spellEnd"/>
+      <w:r>
+        <w:rPr>
+          <w:lang w:val="es-ES"/>
+        </w:rPr>
+        <w:t xml:space="preserve"> que no hace nada, hasta donde puedo entender </w:t>
       </w:r>
       <w:r>
         <w:rPr>
@@ -922,8 +1984,16 @@
         <w:rPr>
           <w:lang w:val="es-ES"/>
         </w:rPr>
-        <w:t>Cambio 1: FullDrawOn</w:t>
-      </w:r>
+        <w:t xml:space="preserve">Cambio 1: </w:t>
+      </w:r>
+      <w:proofErr w:type="spellStart"/>
+      <w:r>
+        <w:rPr>
+          <w:lang w:val="es-ES"/>
+        </w:rPr>
+        <w:t>FullDrawOn</w:t>
+      </w:r>
+      <w:proofErr w:type="spellEnd"/>
     </w:p>
     <w:p>
       <w:pPr>
@@ -941,7 +2011,109 @@
         <w:rPr>
           <w:lang w:val="es-ES"/>
         </w:rPr>
-        <w:t xml:space="preserve"> DrawOn(graphics), pense que esto mejoraria la velocidad del juego pero no lo hizo, despues  de mas investigacion me di cuenta de que ese drawon simplemente dibuja un fondo negro en el juego. Lo elimine de todas maneras ya que no es necesario porque ni se ve.</w:t>
+        <w:t xml:space="preserve"> </w:t>
+      </w:r>
+      <w:proofErr w:type="spellStart"/>
+      <w:r>
+        <w:rPr>
+          <w:lang w:val="es-ES"/>
+        </w:rPr>
+        <w:t>DrawOn</w:t>
+      </w:r>
+      <w:proofErr w:type="spellEnd"/>
+      <w:r>
+        <w:rPr>
+          <w:lang w:val="es-ES"/>
+        </w:rPr>
+        <w:t>(</w:t>
+      </w:r>
+      <w:proofErr w:type="spellStart"/>
+      <w:r>
+        <w:rPr>
+          <w:lang w:val="es-ES"/>
+        </w:rPr>
+        <w:t>graphics</w:t>
+      </w:r>
+      <w:proofErr w:type="spellEnd"/>
+      <w:r>
+        <w:rPr>
+          <w:lang w:val="es-ES"/>
+        </w:rPr>
+        <w:t xml:space="preserve">), </w:t>
+      </w:r>
+      <w:r>
+        <w:rPr>
+          <w:lang w:val="es-ES"/>
+        </w:rPr>
+        <w:t>pensé</w:t>
+      </w:r>
+      <w:r>
+        <w:rPr>
+          <w:lang w:val="es-ES"/>
+        </w:rPr>
+        <w:t xml:space="preserve"> que esto </w:t>
+      </w:r>
+      <w:r>
+        <w:rPr>
+          <w:lang w:val="es-ES"/>
+        </w:rPr>
+        <w:t>mejoraría</w:t>
+      </w:r>
+      <w:r>
+        <w:rPr>
+          <w:lang w:val="es-ES"/>
+        </w:rPr>
+        <w:t xml:space="preserve"> la velocidad del juego pero no lo hizo, </w:t>
+      </w:r>
+      <w:r>
+        <w:rPr>
+          <w:lang w:val="es-ES"/>
+        </w:rPr>
+        <w:t>después</w:t>
+      </w:r>
+      <w:r>
+        <w:rPr>
+          <w:lang w:val="es-ES"/>
+        </w:rPr>
+        <w:t xml:space="preserve">  de </w:t>
+      </w:r>
+      <w:r>
+        <w:rPr>
+          <w:lang w:val="es-ES"/>
+        </w:rPr>
+        <w:t>más</w:t>
+      </w:r>
+      <w:r>
+        <w:rPr>
+          <w:lang w:val="es-ES"/>
+        </w:rPr>
+        <w:t xml:space="preserve"> </w:t>
+      </w:r>
+      <w:r>
+        <w:rPr>
+          <w:lang w:val="es-ES"/>
+        </w:rPr>
+        <w:t>investigación</w:t>
+      </w:r>
+      <w:r>
+        <w:rPr>
+          <w:lang w:val="es-ES"/>
+        </w:rPr>
+        <w:t xml:space="preserve"> me di cuenta de que ese </w:t>
+      </w:r>
+      <w:proofErr w:type="spellStart"/>
+      <w:r>
+        <w:rPr>
+          <w:lang w:val="es-ES"/>
+        </w:rPr>
+        <w:t>drawon</w:t>
+      </w:r>
+      <w:proofErr w:type="spellEnd"/>
+      <w:r>
+        <w:rPr>
+          <w:lang w:val="es-ES"/>
+        </w:rPr>
+        <w:t xml:space="preserve"> simplemente dibuja un fondo negro en el juego. Lo elimine de todas maneras ya que no es necesario porque ni se ve.</w:t>
       </w:r>
     </w:p>
     <w:p>
@@ -967,7 +2139,77 @@
         <w:rPr>
           <w:lang w:val="es-ES"/>
         </w:rPr>
-        <w:t>La solucion que encontre fue eliminar las estrellas cuando se salen del mapa, esto seria cuando llegan su posicion x = 0. Por ende agregue el siguiente codigo:</w:t>
+        <w:t xml:space="preserve">La </w:t>
+      </w:r>
+      <w:proofErr w:type="spellStart"/>
+      <w:r>
+        <w:rPr>
+          <w:lang w:val="es-ES"/>
+        </w:rPr>
+        <w:t>solucion</w:t>
+      </w:r>
+      <w:proofErr w:type="spellEnd"/>
+      <w:r>
+        <w:rPr>
+          <w:lang w:val="es-ES"/>
+        </w:rPr>
+        <w:t xml:space="preserve"> que </w:t>
+      </w:r>
+      <w:proofErr w:type="spellStart"/>
+      <w:r>
+        <w:rPr>
+          <w:lang w:val="es-ES"/>
+        </w:rPr>
+        <w:t>encontre</w:t>
+      </w:r>
+      <w:proofErr w:type="spellEnd"/>
+      <w:r>
+        <w:rPr>
+          <w:lang w:val="es-ES"/>
+        </w:rPr>
+        <w:t xml:space="preserve"> fue eliminar las estrellas cuando se salen del mapa, esto </w:t>
+      </w:r>
+      <w:proofErr w:type="spellStart"/>
+      <w:r>
+        <w:rPr>
+          <w:lang w:val="es-ES"/>
+        </w:rPr>
+        <w:t>seria</w:t>
+      </w:r>
+      <w:proofErr w:type="spellEnd"/>
+      <w:r>
+        <w:rPr>
+          <w:lang w:val="es-ES"/>
+        </w:rPr>
+        <w:t xml:space="preserve"> cuando llegan su </w:t>
+      </w:r>
+      <w:proofErr w:type="spellStart"/>
+      <w:r>
+        <w:rPr>
+          <w:lang w:val="es-ES"/>
+        </w:rPr>
+        <w:t>posicion</w:t>
+      </w:r>
+      <w:proofErr w:type="spellEnd"/>
+      <w:r>
+        <w:rPr>
+          <w:lang w:val="es-ES"/>
+        </w:rPr>
+        <w:t xml:space="preserve"> x = 0. Por ende agregue el siguiente </w:t>
+      </w:r>
+      <w:proofErr w:type="spellStart"/>
+      <w:r>
+        <w:rPr>
+          <w:lang w:val="es-ES"/>
+        </w:rPr>
+        <w:t>codigo</w:t>
+      </w:r>
+      <w:proofErr w:type="spellEnd"/>
+      <w:r>
+        <w:rPr>
+          <w:lang w:val="es-ES"/>
+        </w:rPr>
+        <w:t>:</w:t>
       </w:r>
     </w:p>
     <w:p>
@@ -978,56 +2220,59 @@
         <w:spacing w:after="0" w:line="240" w:lineRule="auto"/>
         <w:rPr>
           <w:rFonts w:ascii="Consolas" w:hAnsi="Consolas" w:cs="Consolas"/>
-          <w:noProof w:val="0"/>
           <w:color w:val="000000"/>
           <w:sz w:val="19"/>
           <w:szCs w:val="19"/>
-          <w:lang w:val="en-US"/>
-        </w:rPr>
-      </w:pPr>
+        </w:rPr>
+      </w:pPr>
+      <w:proofErr w:type="spellStart"/>
       <w:r>
         <w:rPr>
           <w:rFonts w:ascii="Consolas" w:hAnsi="Consolas" w:cs="Consolas"/>
-          <w:noProof w:val="0"/>
           <w:color w:val="0000FF"/>
           <w:sz w:val="19"/>
           <w:szCs w:val="19"/>
-          <w:lang w:val="en-US"/>
         </w:rPr>
         <w:t>if</w:t>
       </w:r>
+      <w:proofErr w:type="spellEnd"/>
       <w:r>
         <w:rPr>
           <w:rFonts w:ascii="Consolas" w:hAnsi="Consolas" w:cs="Consolas"/>
-          <w:noProof w:val="0"/>
           <w:color w:val="000000"/>
           <w:sz w:val="19"/>
           <w:szCs w:val="19"/>
-          <w:lang w:val="en-US"/>
         </w:rPr>
         <w:t>(</w:t>
       </w:r>
+      <w:proofErr w:type="spellStart"/>
       <w:r>
         <w:rPr>
           <w:rFonts w:ascii="Consolas" w:hAnsi="Consolas" w:cs="Consolas"/>
-          <w:noProof w:val="0"/>
           <w:color w:val="0000FF"/>
           <w:sz w:val="19"/>
           <w:szCs w:val="19"/>
-          <w:lang w:val="en-US"/>
         </w:rPr>
         <w:t>this</w:t>
       </w:r>
       <w:r>
         <w:rPr>
           <w:rFonts w:ascii="Consolas" w:hAnsi="Consolas" w:cs="Consolas"/>
-          <w:noProof w:val="0"/>
           <w:color w:val="000000"/>
           <w:sz w:val="19"/>
           <w:szCs w:val="19"/>
-          <w:lang w:val="en-US"/>
-        </w:rPr>
-        <w:t>.Position.X&lt;=0)</w:t>
+        </w:rPr>
+        <w:t>.Position.X</w:t>
+      </w:r>
+      <w:proofErr w:type="spellEnd"/>
+      <w:r>
+        <w:rPr>
+          <w:rFonts w:ascii="Consolas" w:hAnsi="Consolas" w:cs="Consolas"/>
+          <w:color w:val="000000"/>
+          <w:sz w:val="19"/>
+          <w:szCs w:val="19"/>
+        </w:rPr>
+        <w:t>&lt;=0)</w:t>
       </w:r>
     </w:p>
     <w:p>
@@ -1038,21 +2283,17 @@
         <w:spacing w:after="0" w:line="240" w:lineRule="auto"/>
         <w:rPr>
           <w:rFonts w:ascii="Consolas" w:hAnsi="Consolas" w:cs="Consolas"/>
-          <w:noProof w:val="0"/>
           <w:color w:val="000000"/>
           <w:sz w:val="19"/>
           <w:szCs w:val="19"/>
-          <w:lang w:val="en-US"/>
         </w:rPr>
       </w:pPr>
       <w:r>
         <w:rPr>
           <w:rFonts w:ascii="Consolas" w:hAnsi="Consolas" w:cs="Consolas"/>
-          <w:noProof w:val="0"/>
           <w:color w:val="000000"/>
           <w:sz w:val="19"/>
           <w:szCs w:val="19"/>
-          <w:lang w:val="en-US"/>
         </w:rPr>
         <w:t xml:space="preserve">            {</w:t>
       </w:r>
@@ -1065,93 +2306,90 @@
         <w:spacing w:after="0" w:line="240" w:lineRule="auto"/>
         <w:rPr>
           <w:rFonts w:ascii="Consolas" w:hAnsi="Consolas" w:cs="Consolas"/>
-          <w:noProof w:val="0"/>
           <w:color w:val="000000"/>
           <w:sz w:val="19"/>
           <w:szCs w:val="19"/>
-          <w:lang w:val="en-US"/>
         </w:rPr>
       </w:pPr>
       <w:r>
         <w:rPr>
           <w:rFonts w:ascii="Consolas" w:hAnsi="Consolas" w:cs="Consolas"/>
-          <w:noProof w:val="0"/>
           <w:color w:val="000000"/>
           <w:sz w:val="19"/>
           <w:szCs w:val="19"/>
-          <w:lang w:val="en-US"/>
         </w:rPr>
         <w:t xml:space="preserve">                </w:t>
       </w:r>
+      <w:proofErr w:type="spellStart"/>
       <w:r>
         <w:rPr>
           <w:rFonts w:ascii="Consolas" w:hAnsi="Consolas" w:cs="Consolas"/>
-          <w:noProof w:val="0"/>
           <w:color w:val="0000FF"/>
           <w:sz w:val="19"/>
           <w:szCs w:val="19"/>
-          <w:lang w:val="en-US"/>
         </w:rPr>
         <w:t>this</w:t>
       </w:r>
       <w:r>
         <w:rPr>
           <w:rFonts w:ascii="Consolas" w:hAnsi="Consolas" w:cs="Consolas"/>
-          <w:noProof w:val="0"/>
           <w:color w:val="000000"/>
           <w:sz w:val="19"/>
           <w:szCs w:val="19"/>
-          <w:lang w:val="en-US"/>
-        </w:rPr>
-        <w:t>.Delete();</w:t>
-      </w:r>
-    </w:p>
-    <w:p>
-      <w:pPr>
+        </w:rPr>
+        <w:t>.Delete</w:t>
+      </w:r>
+      <w:proofErr w:type="spellEnd"/>
+      <w:r>
         <w:rPr>
           <w:rFonts w:ascii="Consolas" w:hAnsi="Consolas" w:cs="Consolas"/>
-          <w:noProof w:val="0"/>
           <w:color w:val="000000"/>
           <w:sz w:val="19"/>
           <w:szCs w:val="19"/>
         </w:rPr>
-      </w:pPr>
-      <w:r>
+        <w:t>();</w:t>
+      </w:r>
+    </w:p>
+    <w:p>
+      <w:pPr>
         <w:rPr>
           <w:rFonts w:ascii="Consolas" w:hAnsi="Consolas" w:cs="Consolas"/>
-          <w:noProof w:val="0"/>
           <w:color w:val="000000"/>
           <w:sz w:val="19"/>
           <w:szCs w:val="19"/>
-          <w:lang w:val="en-US"/>
-        </w:rPr>
-        <w:t xml:space="preserve">            </w:t>
-      </w:r>
+        </w:rPr>
+      </w:pPr>
       <w:r>
         <w:rPr>
           <w:rFonts w:ascii="Consolas" w:hAnsi="Consolas" w:cs="Consolas"/>
-          <w:noProof w:val="0"/>
           <w:color w:val="000000"/>
           <w:sz w:val="19"/>
           <w:szCs w:val="19"/>
         </w:rPr>
-        <w:t>}</w:t>
-      </w:r>
-    </w:p>
-    <w:p>
-      <w:pPr>
+        <w:t xml:space="preserve">            </w:t>
+      </w:r>
+      <w:r>
         <w:rPr>
           <w:rFonts w:ascii="Consolas" w:hAnsi="Consolas" w:cs="Consolas"/>
-          <w:noProof w:val="0"/>
           <w:color w:val="000000"/>
           <w:sz w:val="19"/>
           <w:szCs w:val="19"/>
         </w:rPr>
-      </w:pPr>
-      <w:r>
+        <w:t>}</w:t>
+      </w:r>
+    </w:p>
+    <w:p>
+      <w:pPr>
         <w:rPr>
           <w:rFonts w:ascii="Consolas" w:hAnsi="Consolas" w:cs="Consolas"/>
-          <w:noProof w:val="0"/>
+          <w:color w:val="000000"/>
+          <w:sz w:val="19"/>
+          <w:szCs w:val="19"/>
+        </w:rPr>
+      </w:pPr>
+      <w:r>
+        <w:rPr>
+          <w:rFonts w:ascii="Consolas" w:hAnsi="Consolas" w:cs="Consolas"/>
           <w:color w:val="000000"/>
           <w:sz w:val="19"/>
           <w:szCs w:val="19"/>
@@ -1185,7 +2423,7 @@
                     <pic:cNvPicPr/>
                   </pic:nvPicPr>
                   <pic:blipFill>
-                    <a:blip r:embed="rId16">
+                    <a:blip r:embed="rId17">
                       <a:extLst>
                         <a:ext uri="{28A0092B-C50C-407E-A947-70E740481C1C}">
                           <a14:useLocalDpi xmlns:a14="http://schemas.microsoft.com/office/drawing/2010/main" val="0"/>
@@ -1222,7 +2460,19 @@
         <w:rPr>
           <w:lang w:val="es-ES"/>
         </w:rPr>
-        <w:t>A continuacion, las siguientes mediciones:</w:t>
+        <w:t xml:space="preserve">A </w:t>
+      </w:r>
+      <w:r>
+        <w:rPr>
+          <w:lang w:val="es-ES"/>
+        </w:rPr>
+        <w:t>continuación</w:t>
+      </w:r>
+      <w:r>
+        <w:rPr>
+          <w:lang w:val="es-ES"/>
+        </w:rPr>
+        <w:t>, las siguientes mediciones:</w:t>
       </w:r>
     </w:p>
     <w:p>
@@ -1249,97 +2499,6 @@
                 <pic:pic xmlns:pic="http://schemas.openxmlformats.org/drawingml/2006/picture">
                   <pic:nvPicPr>
                     <pic:cNvPr id="13" name="img5.png"/>
-                    <pic:cNvPicPr/>
-                  </pic:nvPicPr>
-                  <pic:blipFill>
-                    <a:blip r:embed="rId17" cstate="print">
-                      <a:extLst>
-                        <a:ext uri="{28A0092B-C50C-407E-A947-70E740481C1C}">
-                          <a14:useLocalDpi xmlns:a14="http://schemas.microsoft.com/office/drawing/2010/main" val="0"/>
-                        </a:ext>
-                      </a:extLst>
-                    </a:blip>
-                    <a:stretch>
-                      <a:fillRect/>
-                    </a:stretch>
-                  </pic:blipFill>
-                  <pic:spPr>
-                    <a:xfrm>
-                      <a:off x="0" y="0"/>
-                      <a:ext cx="5943600" cy="3244215"/>
-                    </a:xfrm>
-                    <a:prstGeom prst="rect">
-                      <a:avLst/>
-                    </a:prstGeom>
-                  </pic:spPr>
-                </pic:pic>
-              </a:graphicData>
-            </a:graphic>
-          </wp:inline>
-        </w:drawing>
-      </w:r>
-    </w:p>
-    <w:p>
-      <w:pPr>
-        <w:rPr>
-          <w:lang w:val="es-ES"/>
-        </w:rPr>
-      </w:pPr>
-      <w:r>
-        <w:rPr>
-          <w:lang w:val="es-ES"/>
-        </w:rPr>
-        <w:t xml:space="preserve">Me di cuenta que el juego enlentece cada vez que se spawnean naves enemigas, por ende </w:t>
-      </w:r>
-      <w:r>
-        <w:rPr>
-          <w:lang w:val="es-ES"/>
-        </w:rPr>
-        <w:t>decidi</w:t>
-      </w:r>
-      <w:r>
-        <w:rPr>
-          <w:lang w:val="es-ES"/>
-        </w:rPr>
-        <w:t xml:space="preserve"> indagar por ese lado. Descubri que enemyspawner consume muchos recursos y por ende intentare ver como optimizarlo.</w:t>
-      </w:r>
-    </w:p>
-    <w:p>
-      <w:pPr>
-        <w:rPr>
-          <w:lang w:val="es-ES"/>
-        </w:rPr>
-      </w:pPr>
-      <w:r>
-        <w:rPr>
-          <w:lang w:val="es-ES"/>
-        </w:rPr>
-        <w:t>Lo que hice fue aplicar memoization y en vez de crear una nueva variable enemyship cree esta variable con anterioridad y luego simplemente la reutilize. Esto mejoro levemente el codigo pero no mucho.</w:t>
-      </w:r>
-    </w:p>
-    <w:p>
-      <w:pPr>
-        <w:rPr>
-          <w:lang w:val="es-ES"/>
-        </w:rPr>
-      </w:pPr>
-      <w:r>
-        <w:rPr>
-          <w:lang w:val="es-ES"/>
-        </w:rPr>
-        <w:drawing>
-          <wp:inline distT="0" distB="0" distL="0" distR="0" wp14:anchorId="0A2FEF4C" wp14:editId="6B4AFBC6">
-            <wp:extent cx="5943600" cy="3244215"/>
-            <wp:effectExtent l="0" t="0" r="0" b="0"/>
-            <wp:docPr id="15" name="Imagen 15" descr="Captura de pantalla de computadora&#10;&#10;Descripción generada automáticamente"/>
-            <wp:cNvGraphicFramePr>
-              <a:graphicFrameLocks xmlns:a="http://schemas.openxmlformats.org/drawingml/2006/main" noChangeAspect="1"/>
-            </wp:cNvGraphicFramePr>
-            <a:graphic xmlns:a="http://schemas.openxmlformats.org/drawingml/2006/main">
-              <a:graphicData uri="http://schemas.openxmlformats.org/drawingml/2006/picture">
-                <pic:pic xmlns:pic="http://schemas.openxmlformats.org/drawingml/2006/picture">
-                  <pic:nvPicPr>
-                    <pic:cNvPr id="15" name="img6.png"/>
                     <pic:cNvPicPr/>
                   </pic:nvPicPr>
                   <pic:blipFill>
@@ -1380,33 +2539,124 @@
         <w:rPr>
           <w:lang w:val="es-ES"/>
         </w:rPr>
-        <w:t xml:space="preserve">Esto se debe ya que el problema no venia tanto por el lado de la necesida de el memoization sino porque al buscar la imagen el juego se </w:t>
-      </w:r>
-      <w:r>
-        <w:rPr>
-          <w:lang w:val="es-ES"/>
-        </w:rPr>
-        <w:t>ralentiza</w:t>
-      </w:r>
-      <w:r>
-        <w:rPr>
-          <w:lang w:val="es-ES"/>
-        </w:rPr>
-        <w:t xml:space="preserve">. </w:t>
-      </w:r>
-    </w:p>
-    <w:p>
-      <w:pPr>
-        <w:rPr>
-          <w:lang w:val="es-ES"/>
-        </w:rPr>
-      </w:pPr>
-      <w:r>
-        <w:rPr>
-          <w:lang w:val="es-ES"/>
-        </w:rPr>
-        <w:lastRenderedPageBreak/>
-        <w:t>A partir de aca me di cuenta que no estaba disparando ni haciendo mucho cuando hacia el benchmark por ende decidi comenzar a hacerlo y descubri el siguiente problema:</w:t>
+        <w:t xml:space="preserve">Me di cuenta que el juego enlentece cada vez que se </w:t>
+      </w:r>
+      <w:proofErr w:type="spellStart"/>
+      <w:r>
+        <w:rPr>
+          <w:lang w:val="es-ES"/>
+        </w:rPr>
+        <w:t>spawnean</w:t>
+      </w:r>
+      <w:proofErr w:type="spellEnd"/>
+      <w:r>
+        <w:rPr>
+          <w:lang w:val="es-ES"/>
+        </w:rPr>
+        <w:t xml:space="preserve"> naves enemigas, por ende </w:t>
+      </w:r>
+      <w:r>
+        <w:rPr>
+          <w:lang w:val="es-ES"/>
+        </w:rPr>
+        <w:t>decidí</w:t>
+      </w:r>
+      <w:r>
+        <w:rPr>
+          <w:lang w:val="es-ES"/>
+        </w:rPr>
+        <w:t xml:space="preserve"> indagar por ese lado. </w:t>
+      </w:r>
+      <w:r>
+        <w:rPr>
+          <w:lang w:val="es-ES"/>
+        </w:rPr>
+        <w:t>Descubrir</w:t>
+      </w:r>
+      <w:r>
+        <w:rPr>
+          <w:lang w:val="es-ES"/>
+        </w:rPr>
+        <w:t xml:space="preserve"> que </w:t>
+      </w:r>
+      <w:proofErr w:type="spellStart"/>
+      <w:r>
+        <w:rPr>
+          <w:lang w:val="es-ES"/>
+        </w:rPr>
+        <w:t>enemyspawner</w:t>
+      </w:r>
+      <w:proofErr w:type="spellEnd"/>
+      <w:r>
+        <w:rPr>
+          <w:lang w:val="es-ES"/>
+        </w:rPr>
+        <w:t xml:space="preserve"> consume muchos recursos y por ende intentare ver como optimizarlo.</w:t>
+      </w:r>
+    </w:p>
+    <w:p>
+      <w:pPr>
+        <w:rPr>
+          <w:lang w:val="es-ES"/>
+        </w:rPr>
+      </w:pPr>
+      <w:r>
+        <w:rPr>
+          <w:lang w:val="es-ES"/>
+        </w:rPr>
+        <w:t xml:space="preserve">Lo que hice fue aplicar </w:t>
+      </w:r>
+      <w:proofErr w:type="spellStart"/>
+      <w:r>
+        <w:rPr>
+          <w:lang w:val="es-ES"/>
+        </w:rPr>
+        <w:t>memoization</w:t>
+      </w:r>
+      <w:proofErr w:type="spellEnd"/>
+      <w:r>
+        <w:rPr>
+          <w:lang w:val="es-ES"/>
+        </w:rPr>
+        <w:t xml:space="preserve"> y en vez de crear una nueva variable </w:t>
+      </w:r>
+      <w:proofErr w:type="spellStart"/>
+      <w:r>
+        <w:rPr>
+          <w:lang w:val="es-ES"/>
+        </w:rPr>
+        <w:t>enemyship</w:t>
+      </w:r>
+      <w:proofErr w:type="spellEnd"/>
+      <w:r>
+        <w:rPr>
+          <w:lang w:val="es-ES"/>
+        </w:rPr>
+        <w:t xml:space="preserve"> cree esta variable con anterioridad y luego simplemente la </w:t>
+      </w:r>
+      <w:r>
+        <w:rPr>
+          <w:lang w:val="es-ES"/>
+        </w:rPr>
+        <w:t>reutiliza</w:t>
+      </w:r>
+      <w:r>
+        <w:rPr>
+          <w:lang w:val="es-ES"/>
+        </w:rPr>
+        <w:t xml:space="preserve">. Esto mejoro levemente el </w:t>
+      </w:r>
+      <w:r>
+        <w:rPr>
+          <w:lang w:val="es-ES"/>
+        </w:rPr>
+        <w:t>código</w:t>
+      </w:r>
+      <w:r>
+        <w:rPr>
+          <w:lang w:val="es-ES"/>
+        </w:rPr>
+        <w:t xml:space="preserve"> pero no mucho.</w:t>
       </w:r>
     </w:p>
     <w:p>
@@ -1420,10 +2670,10 @@
           <w:lang w:val="es-ES"/>
         </w:rPr>
         <w:drawing>
-          <wp:inline distT="0" distB="0" distL="0" distR="0" wp14:anchorId="3EFB9C66" wp14:editId="6EF31D17">
+          <wp:inline distT="0" distB="0" distL="0" distR="0" wp14:anchorId="0A2FEF4C" wp14:editId="6B4AFBC6">
             <wp:extent cx="5943600" cy="3244215"/>
             <wp:effectExtent l="0" t="0" r="0" b="0"/>
-            <wp:docPr id="16" name="Imagen 16" descr="Captura de pantalla de computadora&#10;&#10;Descripción generada automáticamente"/>
+            <wp:docPr id="15" name="Imagen 15" descr="Captura de pantalla de computadora&#10;&#10;Descripción generada automáticamente"/>
             <wp:cNvGraphicFramePr>
               <a:graphicFrameLocks xmlns:a="http://schemas.openxmlformats.org/drawingml/2006/main" noChangeAspect="1"/>
             </wp:cNvGraphicFramePr>
@@ -1431,7 +2681,7 @@
               <a:graphicData uri="http://schemas.openxmlformats.org/drawingml/2006/picture">
                 <pic:pic xmlns:pic="http://schemas.openxmlformats.org/drawingml/2006/picture">
                   <pic:nvPicPr>
-                    <pic:cNvPr id="16" name="imgdisparo.png"/>
+                    <pic:cNvPr id="15" name="img6.png"/>
                     <pic:cNvPicPr/>
                   </pic:nvPicPr>
                   <pic:blipFill>
@@ -1472,7 +2722,127 @@
         <w:rPr>
           <w:lang w:val="es-ES"/>
         </w:rPr>
-        <w:t>Es un problema muy parecido a uno resuelto anteriormente, la bala esta buscando todos los objetos con los que colisiona y despues se fija si son una nave enemiga, esto puede ser resuelto de manera muy simple al primero seleccionar las naves enemigas y despues fijarse si colisionan.</w:t>
+        <w:t xml:space="preserve">Esto se debe ya que el problema no </w:t>
+      </w:r>
+      <w:r>
+        <w:rPr>
+          <w:lang w:val="es-ES"/>
+        </w:rPr>
+        <w:t>venía</w:t>
+      </w:r>
+      <w:r>
+        <w:rPr>
+          <w:lang w:val="es-ES"/>
+        </w:rPr>
+        <w:t xml:space="preserve"> tanto por el lado de la </w:t>
+      </w:r>
+      <w:r>
+        <w:rPr>
+          <w:lang w:val="es-ES"/>
+        </w:rPr>
+        <w:t>necesidad</w:t>
+      </w:r>
+      <w:r>
+        <w:rPr>
+          <w:lang w:val="es-ES"/>
+        </w:rPr>
+        <w:t xml:space="preserve"> de el </w:t>
+      </w:r>
+      <w:proofErr w:type="spellStart"/>
+      <w:r>
+        <w:rPr>
+          <w:lang w:val="es-ES"/>
+        </w:rPr>
+        <w:t>memoization</w:t>
+      </w:r>
+      <w:proofErr w:type="spellEnd"/>
+      <w:r>
+        <w:rPr>
+          <w:lang w:val="es-ES"/>
+        </w:rPr>
+        <w:t xml:space="preserve"> sino porque al buscar la imagen el juego se </w:t>
+      </w:r>
+      <w:r>
+        <w:rPr>
+          <w:lang w:val="es-ES"/>
+        </w:rPr>
+        <w:t>ralentiza</w:t>
+      </w:r>
+      <w:r>
+        <w:rPr>
+          <w:lang w:val="es-ES"/>
+        </w:rPr>
+        <w:t xml:space="preserve">. </w:t>
+      </w:r>
+    </w:p>
+    <w:p>
+      <w:pPr>
+        <w:rPr>
+          <w:lang w:val="es-ES"/>
+        </w:rPr>
+      </w:pPr>
+      <w:r>
+        <w:rPr>
+          <w:lang w:val="es-ES"/>
+        </w:rPr>
+        <w:lastRenderedPageBreak/>
+        <w:t xml:space="preserve">A partir de </w:t>
+      </w:r>
+      <w:proofErr w:type="spellStart"/>
+      <w:r>
+        <w:rPr>
+          <w:lang w:val="es-ES"/>
+        </w:rPr>
+        <w:t>aca</w:t>
+      </w:r>
+      <w:proofErr w:type="spellEnd"/>
+      <w:r>
+        <w:rPr>
+          <w:lang w:val="es-ES"/>
+        </w:rPr>
+        <w:t xml:space="preserve"> me di cuenta que no estaba disparando ni haciendo mucho cuando hacia el </w:t>
+      </w:r>
+      <w:proofErr w:type="spellStart"/>
+      <w:r>
+        <w:rPr>
+          <w:lang w:val="es-ES"/>
+        </w:rPr>
+        <w:t>benchmark</w:t>
+      </w:r>
+      <w:proofErr w:type="spellEnd"/>
+      <w:r>
+        <w:rPr>
+          <w:lang w:val="es-ES"/>
+        </w:rPr>
+        <w:t xml:space="preserve"> por ende </w:t>
+      </w:r>
+      <w:proofErr w:type="spellStart"/>
+      <w:r>
+        <w:rPr>
+          <w:lang w:val="es-ES"/>
+        </w:rPr>
+        <w:t>decidi</w:t>
+      </w:r>
+      <w:proofErr w:type="spellEnd"/>
+      <w:r>
+        <w:rPr>
+          <w:lang w:val="es-ES"/>
+        </w:rPr>
+        <w:t xml:space="preserve"> comenzar a hacerlo y </w:t>
+      </w:r>
+      <w:proofErr w:type="spellStart"/>
+      <w:r>
+        <w:rPr>
+          <w:lang w:val="es-ES"/>
+        </w:rPr>
+        <w:t>descubri</w:t>
+      </w:r>
+      <w:proofErr w:type="spellEnd"/>
+      <w:r>
+        <w:rPr>
+          <w:lang w:val="es-ES"/>
+        </w:rPr>
+        <w:t xml:space="preserve"> el siguiente problema:</w:t>
       </w:r>
     </w:p>
     <w:p>
@@ -1486,10 +2856,10 @@
           <w:lang w:val="es-ES"/>
         </w:rPr>
         <w:drawing>
-          <wp:inline distT="0" distB="0" distL="0" distR="0" wp14:anchorId="3384AF0A" wp14:editId="0D970EFF">
+          <wp:inline distT="0" distB="0" distL="0" distR="0" wp14:anchorId="3EFB9C66" wp14:editId="6EF31D17">
             <wp:extent cx="5943600" cy="3244215"/>
             <wp:effectExtent l="0" t="0" r="0" b="0"/>
-            <wp:docPr id="17" name="Imagen 17" descr="Captura de pantalla de computadora&#10;&#10;Descripción generada automáticamente"/>
+            <wp:docPr id="16" name="Imagen 16" descr="Captura de pantalla de computadora&#10;&#10;Descripción generada automáticamente"/>
             <wp:cNvGraphicFramePr>
               <a:graphicFrameLocks xmlns:a="http://schemas.openxmlformats.org/drawingml/2006/main" noChangeAspect="1"/>
             </wp:cNvGraphicFramePr>
@@ -1497,7 +2867,7 @@
               <a:graphicData uri="http://schemas.openxmlformats.org/drawingml/2006/picture">
                 <pic:pic xmlns:pic="http://schemas.openxmlformats.org/drawingml/2006/picture">
                   <pic:nvPicPr>
-                    <pic:cNvPr id="17" name="disparoMejorado.png"/>
+                    <pic:cNvPr id="16" name="imgdisparo.png"/>
                     <pic:cNvPicPr/>
                   </pic:nvPicPr>
                   <pic:blipFill>
@@ -1538,7 +2908,133 @@
         <w:rPr>
           <w:lang w:val="es-ES"/>
         </w:rPr>
-        <w:t>Como se puede observar la performance mejoro bastante en relacion a la medicion anterior.</w:t>
+        <w:t xml:space="preserve">Es un problema muy parecido a uno resuelto anteriormente, la bala </w:t>
+      </w:r>
+      <w:r>
+        <w:rPr>
+          <w:lang w:val="es-ES"/>
+        </w:rPr>
+        <w:t>está</w:t>
+      </w:r>
+      <w:r>
+        <w:rPr>
+          <w:lang w:val="es-ES"/>
+        </w:rPr>
+        <w:t xml:space="preserve"> buscando todos los objetos con los que colisiona y </w:t>
+      </w:r>
+      <w:r>
+        <w:rPr>
+          <w:lang w:val="es-ES"/>
+        </w:rPr>
+        <w:t>después</w:t>
+      </w:r>
+      <w:r>
+        <w:rPr>
+          <w:lang w:val="es-ES"/>
+        </w:rPr>
+        <w:t xml:space="preserve"> se fija si son una nave enemiga, esto puede ser resuelto de manera muy simple al primero seleccionar las naves enemigas y </w:t>
+      </w:r>
+      <w:r>
+        <w:rPr>
+          <w:lang w:val="es-ES"/>
+        </w:rPr>
+        <w:t>después</w:t>
+      </w:r>
+      <w:r>
+        <w:rPr>
+          <w:lang w:val="es-ES"/>
+        </w:rPr>
+        <w:t xml:space="preserve"> fijarse si colisionan.</w:t>
+      </w:r>
+    </w:p>
+    <w:p>
+      <w:pPr>
+        <w:rPr>
+          <w:lang w:val="es-ES"/>
+        </w:rPr>
+      </w:pPr>
+      <w:r>
+        <w:rPr>
+          <w:lang w:val="es-ES"/>
+        </w:rPr>
+        <w:drawing>
+          <wp:inline distT="0" distB="0" distL="0" distR="0" wp14:anchorId="3384AF0A" wp14:editId="0D970EFF">
+            <wp:extent cx="5943600" cy="3244215"/>
+            <wp:effectExtent l="0" t="0" r="0" b="0"/>
+            <wp:docPr id="17" name="Imagen 17" descr="Captura de pantalla de computadora&#10;&#10;Descripción generada automáticamente"/>
+            <wp:cNvGraphicFramePr>
+              <a:graphicFrameLocks xmlns:a="http://schemas.openxmlformats.org/drawingml/2006/main" noChangeAspect="1"/>
+            </wp:cNvGraphicFramePr>
+            <a:graphic xmlns:a="http://schemas.openxmlformats.org/drawingml/2006/main">
+              <a:graphicData uri="http://schemas.openxmlformats.org/drawingml/2006/picture">
+                <pic:pic xmlns:pic="http://schemas.openxmlformats.org/drawingml/2006/picture">
+                  <pic:nvPicPr>
+                    <pic:cNvPr id="17" name="disparoMejorado.png"/>
+                    <pic:cNvPicPr/>
+                  </pic:nvPicPr>
+                  <pic:blipFill>
+                    <a:blip r:embed="rId21" cstate="print">
+                      <a:extLst>
+                        <a:ext uri="{28A0092B-C50C-407E-A947-70E740481C1C}">
+                          <a14:useLocalDpi xmlns:a14="http://schemas.microsoft.com/office/drawing/2010/main" val="0"/>
+                        </a:ext>
+                      </a:extLst>
+                    </a:blip>
+                    <a:stretch>
+                      <a:fillRect/>
+                    </a:stretch>
+                  </pic:blipFill>
+                  <pic:spPr>
+                    <a:xfrm>
+                      <a:off x="0" y="0"/>
+                      <a:ext cx="5943600" cy="3244215"/>
+                    </a:xfrm>
+                    <a:prstGeom prst="rect">
+                      <a:avLst/>
+                    </a:prstGeom>
+                  </pic:spPr>
+                </pic:pic>
+              </a:graphicData>
+            </a:graphic>
+          </wp:inline>
+        </w:drawing>
+      </w:r>
+    </w:p>
+    <w:p>
+      <w:pPr>
+        <w:rPr>
+          <w:lang w:val="es-ES"/>
+        </w:rPr>
+      </w:pPr>
+      <w:r>
+        <w:rPr>
+          <w:lang w:val="es-ES"/>
+        </w:rPr>
+        <w:t xml:space="preserve">Como se puede observar la performance mejoro bastante en </w:t>
+      </w:r>
+      <w:r>
+        <w:rPr>
+          <w:lang w:val="es-ES"/>
+        </w:rPr>
+        <w:t>relación</w:t>
+      </w:r>
+      <w:r>
+        <w:rPr>
+          <w:lang w:val="es-ES"/>
+        </w:rPr>
+        <w:t xml:space="preserve"> a la </w:t>
+      </w:r>
+      <w:r>
+        <w:rPr>
+          <w:lang w:val="es-ES"/>
+        </w:rPr>
+        <w:t>medición</w:t>
+      </w:r>
+      <w:r>
+        <w:rPr>
+          <w:lang w:val="es-ES"/>
+        </w:rPr>
+        <w:t xml:space="preserve"> anterior.</w:t>
       </w:r>
     </w:p>
     <w:p>
@@ -1552,7 +3048,77 @@
           <w:lang w:val="es-ES"/>
         </w:rPr>
         <w:lastRenderedPageBreak/>
-        <w:t>En la siguiente medicion tambien comenze a destruir las naves enemigas, aca es cuando note que volvio mi problema de las instancias.</w:t>
+        <w:t xml:space="preserve">En la siguiente </w:t>
+      </w:r>
+      <w:proofErr w:type="spellStart"/>
+      <w:r>
+        <w:rPr>
+          <w:lang w:val="es-ES"/>
+        </w:rPr>
+        <w:t>medicion</w:t>
+      </w:r>
+      <w:proofErr w:type="spellEnd"/>
+      <w:r>
+        <w:rPr>
+          <w:lang w:val="es-ES"/>
+        </w:rPr>
+        <w:t xml:space="preserve"> </w:t>
+      </w:r>
+      <w:proofErr w:type="spellStart"/>
+      <w:r>
+        <w:rPr>
+          <w:lang w:val="es-ES"/>
+        </w:rPr>
+        <w:t>tambien</w:t>
+      </w:r>
+      <w:proofErr w:type="spellEnd"/>
+      <w:r>
+        <w:rPr>
+          <w:lang w:val="es-ES"/>
+        </w:rPr>
+        <w:t xml:space="preserve"> </w:t>
+      </w:r>
+      <w:proofErr w:type="spellStart"/>
+      <w:r>
+        <w:rPr>
+          <w:lang w:val="es-ES"/>
+        </w:rPr>
+        <w:t>comenze</w:t>
+      </w:r>
+      <w:proofErr w:type="spellEnd"/>
+      <w:r>
+        <w:rPr>
+          <w:lang w:val="es-ES"/>
+        </w:rPr>
+        <w:t xml:space="preserve"> a destruir las naves enemigas, </w:t>
+      </w:r>
+      <w:proofErr w:type="spellStart"/>
+      <w:r>
+        <w:rPr>
+          <w:lang w:val="es-ES"/>
+        </w:rPr>
+        <w:t>aca</w:t>
+      </w:r>
+      <w:proofErr w:type="spellEnd"/>
+      <w:r>
+        <w:rPr>
+          <w:lang w:val="es-ES"/>
+        </w:rPr>
+        <w:t xml:space="preserve"> es cuando note que </w:t>
+      </w:r>
+      <w:proofErr w:type="spellStart"/>
+      <w:r>
+        <w:rPr>
+          <w:lang w:val="es-ES"/>
+        </w:rPr>
+        <w:t>volvio</w:t>
+      </w:r>
+      <w:proofErr w:type="spellEnd"/>
+      <w:r>
+        <w:rPr>
+          <w:lang w:val="es-ES"/>
+        </w:rPr>
+        <w:t xml:space="preserve"> mi problema de las instancias.</w:t>
       </w:r>
     </w:p>
     <w:p>
@@ -1581,7 +3147,7 @@
                     <pic:cNvPicPr/>
                   </pic:nvPicPr>
                   <pic:blipFill>
-                    <a:blip r:embed="rId21">
+                    <a:blip r:embed="rId22">
                       <a:extLst>
                         <a:ext uri="{28A0092B-C50C-407E-A947-70E740481C1C}">
                           <a14:useLocalDpi xmlns:a14="http://schemas.microsoft.com/office/drawing/2010/main" val="0"/>
@@ -1618,13 +3184,149 @@
         <w:rPr>
           <w:lang w:val="es-ES"/>
         </w:rPr>
-        <w:t>Esto se debe a que con cada explosion se instancian muchisimas particulas como gameobject.</w:t>
-      </w:r>
-      <w:r>
-        <w:rPr>
-          <w:lang w:val="es-ES"/>
-        </w:rPr>
-        <w:t xml:space="preserve"> Lo que tendria que hacer es eliminar las instancias despues de que ya no se ven. Tambien podria comenzar a separar los objectos que no interactuan con nada de la lista de gameobjects principal, de esa manera ahorrando muchos recursos que ya no tendrian que ser recorridos.</w:t>
+        <w:t xml:space="preserve">Esto se debe a que con cada </w:t>
+      </w:r>
+      <w:r>
+        <w:rPr>
+          <w:lang w:val="es-ES"/>
+        </w:rPr>
+        <w:t>explosión</w:t>
+      </w:r>
+      <w:r>
+        <w:rPr>
+          <w:lang w:val="es-ES"/>
+        </w:rPr>
+        <w:t xml:space="preserve"> se instancian </w:t>
+      </w:r>
+      <w:r>
+        <w:rPr>
+          <w:lang w:val="es-ES"/>
+        </w:rPr>
+        <w:t>muchísimas</w:t>
+      </w:r>
+      <w:r>
+        <w:rPr>
+          <w:lang w:val="es-ES"/>
+        </w:rPr>
+        <w:t xml:space="preserve"> </w:t>
+      </w:r>
+      <w:r>
+        <w:rPr>
+          <w:lang w:val="es-ES"/>
+        </w:rPr>
+        <w:t>partículas</w:t>
+      </w:r>
+      <w:r>
+        <w:rPr>
+          <w:lang w:val="es-ES"/>
+        </w:rPr>
+        <w:t xml:space="preserve"> como </w:t>
+      </w:r>
+      <w:proofErr w:type="spellStart"/>
+      <w:r>
+        <w:rPr>
+          <w:lang w:val="es-ES"/>
+        </w:rPr>
+        <w:t>gameobject</w:t>
+      </w:r>
+      <w:proofErr w:type="spellEnd"/>
+      <w:r>
+        <w:rPr>
+          <w:lang w:val="es-ES"/>
+        </w:rPr>
+        <w:t>.</w:t>
+      </w:r>
+      <w:r>
+        <w:rPr>
+          <w:lang w:val="es-ES"/>
+        </w:rPr>
+        <w:t xml:space="preserve"> Lo que </w:t>
+      </w:r>
+      <w:r>
+        <w:rPr>
+          <w:lang w:val="es-ES"/>
+        </w:rPr>
+        <w:t>tendría</w:t>
+      </w:r>
+      <w:r>
+        <w:rPr>
+          <w:lang w:val="es-ES"/>
+        </w:rPr>
+        <w:t xml:space="preserve"> que hacer es eliminar las instancias </w:t>
+      </w:r>
+      <w:r>
+        <w:rPr>
+          <w:lang w:val="es-ES"/>
+        </w:rPr>
+        <w:t>después</w:t>
+      </w:r>
+      <w:r>
+        <w:rPr>
+          <w:lang w:val="es-ES"/>
+        </w:rPr>
+        <w:t xml:space="preserve"> de que ya no se ven. </w:t>
+      </w:r>
+      <w:r>
+        <w:rPr>
+          <w:lang w:val="es-ES"/>
+        </w:rPr>
+        <w:t>También</w:t>
+      </w:r>
+      <w:r>
+        <w:rPr>
+          <w:lang w:val="es-ES"/>
+        </w:rPr>
+        <w:t xml:space="preserve"> </w:t>
+      </w:r>
+      <w:r>
+        <w:rPr>
+          <w:lang w:val="es-ES"/>
+        </w:rPr>
+        <w:t>podría</w:t>
+      </w:r>
+      <w:r>
+        <w:rPr>
+          <w:lang w:val="es-ES"/>
+        </w:rPr>
+        <w:t xml:space="preserve"> comenzar a separar los objectos que no </w:t>
+      </w:r>
+      <w:r>
+        <w:rPr>
+          <w:lang w:val="es-ES"/>
+        </w:rPr>
+        <w:t>interactúan</w:t>
+      </w:r>
+      <w:r>
+        <w:rPr>
+          <w:lang w:val="es-ES"/>
+        </w:rPr>
+        <w:t xml:space="preserve"> con nada de la lista de </w:t>
+      </w:r>
+      <w:proofErr w:type="spellStart"/>
+      <w:r>
+        <w:rPr>
+          <w:lang w:val="es-ES"/>
+        </w:rPr>
+        <w:t>gameobjects</w:t>
+      </w:r>
+      <w:proofErr w:type="spellEnd"/>
+      <w:r>
+        <w:rPr>
+          <w:lang w:val="es-ES"/>
+        </w:rPr>
+        <w:t xml:space="preserve"> principal, de esa manera ahorrando muchos recursos que ya no </w:t>
+      </w:r>
+      <w:r>
+        <w:rPr>
+          <w:lang w:val="es-ES"/>
+        </w:rPr>
+        <w:t>tendrán</w:t>
+      </w:r>
+      <w:r>
+        <w:rPr>
+          <w:lang w:val="es-ES"/>
+        </w:rPr>
+        <w:t xml:space="preserve"> que ser recorridos.</w:t>
       </w:r>
     </w:p>
     <w:p>
@@ -1653,7 +3355,7 @@
                     <pic:cNvPicPr/>
                   </pic:nvPicPr>
                   <pic:blipFill>
-                    <a:blip r:embed="rId22">
+                    <a:blip r:embed="rId23">
                       <a:extLst>
                         <a:ext uri="{28A0092B-C50C-407E-A947-70E740481C1C}">
                           <a14:useLocalDpi xmlns:a14="http://schemas.microsoft.com/office/drawing/2010/main" val="0"/>
@@ -1681,23 +3383,103 @@
       </w:r>
     </w:p>
     <w:p>
-      <w:pPr>
-        <w:rPr>
-          <w:lang w:val="es-ES"/>
-        </w:rPr>
-      </w:pPr>
-      <w:r>
-        <w:rPr>
-          <w:lang w:val="es-ES"/>
-        </w:rPr>
-        <w:t>Lo que hice fue agregar un spotwatch al update de Explosion en donde si paso 0.7 segundos desde su instancia que se destruya. Esto no afecta al gameplay en absoluto ya que la particula no es visible por tanto tiempo. Como se puede observar esto afecto de muy buena manera la optimizacion del codigo ya que las instancias se eliminan rapidamente y no se van acumulando como hacian antes.</w:t>
-      </w:r>
-      <w:r>
-        <w:rPr>
-          <w:lang w:val="es-ES"/>
-        </w:rPr>
-        <w:t xml:space="preserve"> Tambien procedi a crearles una lista por separado para que no tengan que ser recorridos innecesariamente. A esta lista tambien podria agregarle las estrellas.</w:t>
-      </w:r>
+      <w:bookmarkStart w:id="0" w:name="_Hlk45286394"/>
+      <w:r>
+        <w:t xml:space="preserve">Lo que hice fue agregar un </w:t>
+      </w:r>
+      <w:proofErr w:type="spellStart"/>
+      <w:r>
+        <w:t>spotwatch</w:t>
+      </w:r>
+      <w:proofErr w:type="spellEnd"/>
+      <w:r>
+        <w:t xml:space="preserve"> al </w:t>
+      </w:r>
+      <w:proofErr w:type="spellStart"/>
+      <w:r>
+        <w:t>update</w:t>
+      </w:r>
+      <w:proofErr w:type="spellEnd"/>
+      <w:r>
+        <w:t xml:space="preserve"> de </w:t>
+      </w:r>
+      <w:proofErr w:type="spellStart"/>
+      <w:r>
+        <w:t>Explosion</w:t>
+      </w:r>
+      <w:proofErr w:type="spellEnd"/>
+      <w:r>
+        <w:t xml:space="preserve"> en donde si paso 0.7 segundos desde su instancia que se destruya. Esto no afecta al </w:t>
+      </w:r>
+      <w:proofErr w:type="spellStart"/>
+      <w:r>
+        <w:t>gameplay</w:t>
+      </w:r>
+      <w:proofErr w:type="spellEnd"/>
+      <w:r>
+        <w:t xml:space="preserve"> en absoluto ya que la </w:t>
+      </w:r>
+      <w:r>
+        <w:t>partícula</w:t>
+      </w:r>
+      <w:r>
+        <w:t xml:space="preserve"> no es visible por tanto tiempo. Como se puede observar esto afecto de muy buena manera la </w:t>
+      </w:r>
+      <w:r>
+        <w:t>optimización</w:t>
+      </w:r>
+      <w:r>
+        <w:t xml:space="preserve"> del </w:t>
+      </w:r>
+      <w:r>
+        <w:t>c</w:t>
+      </w:r>
+      <w:r>
+        <w:t>ódigo</w:t>
+      </w:r>
+      <w:r>
+        <w:t xml:space="preserve"> ya que las instancias se eliminan </w:t>
+      </w:r>
+      <w:r>
+        <w:t>rápidamente</w:t>
+      </w:r>
+      <w:r>
+        <w:t xml:space="preserve"> y no se van acumulando como </w:t>
+      </w:r>
+      <w:r>
+        <w:t>hacían</w:t>
+      </w:r>
+      <w:r>
+        <w:t xml:space="preserve"> antes.</w:t>
+      </w:r>
+      <w:r>
+        <w:t xml:space="preserve"> </w:t>
+      </w:r>
+      <w:r>
+        <w:t>también</w:t>
+      </w:r>
+      <w:r>
+        <w:t xml:space="preserve"> </w:t>
+      </w:r>
+      <w:r>
+        <w:t>procedí</w:t>
+      </w:r>
+      <w:r>
+        <w:t xml:space="preserve"> a crearles una lista por separado para que no tengan que ser recorridos innecesariamente. A esta lista </w:t>
+      </w:r>
+      <w:r>
+        <w:t>también</w:t>
+      </w:r>
+      <w:r>
+        <w:t xml:space="preserve"> </w:t>
+      </w:r>
+      <w:r>
+        <w:t>podría</w:t>
+      </w:r>
+      <w:r>
+        <w:t xml:space="preserve"> agregarle las estrellas.</w:t>
+      </w:r>
+      <w:bookmarkEnd w:id="0"/>
     </w:p>
     <w:sectPr>
       <w:pgSz w:w="12240" w:h="15840"/>
@@ -2107,9 +3889,6 @@
   <w:style w:type="paragraph" w:default="1" w:styleId="Normal">
     <w:name w:val="Normal"/>
     <w:qFormat/>
-    <w:rPr>
-      <w:noProof/>
-    </w:rPr>
   </w:style>
   <w:style w:type="character" w:default="1" w:styleId="Fuentedeprrafopredeter">
     <w:name w:val="Default Paragraph Font"/>
@@ -2434,4 +4213,16 @@
     </a:ext>
   </a:extLst>
 </a:theme>
+</file>
+
+<file path=customXml/item1.xml><?xml version="1.0" encoding="utf-8"?>
+<b:Sources xmlns:b="http://schemas.openxmlformats.org/officeDocument/2006/bibliography" xmlns="http://schemas.openxmlformats.org/officeDocument/2006/bibliography" SelectedStyle="\APASixthEditionOfficeOnline.xsl" StyleName="APA" Version="6"/>
+</file>
+
+<file path=customXml/itemProps1.xml><?xml version="1.0" encoding="utf-8"?>
+<ds:datastoreItem xmlns:ds="http://schemas.openxmlformats.org/officeDocument/2006/customXml" ds:itemID="{0065244A-7AA8-4E5A-BE2F-95FE82018E68}">
+  <ds:schemaRefs>
+    <ds:schemaRef ds:uri="http://schemas.openxmlformats.org/officeDocument/2006/bibliography"/>
+  </ds:schemaRefs>
+</ds:datastoreItem>
 </file>
</xml_diff>